<commit_message>
Minor updates and touchups.
</commit_message>
<xml_diff>
--- a/resume/resume.docx
+++ b/resume/resume.docx
@@ -126,9 +126,44 @@
               <w:r>
                 <w:rPr>
                   <w:rStyle w:val="Hyperlink"/>
-                  <w:rFonts w:cstheme="minorHAnsi"/>
                 </w:rPr>
-                <w:t>stewythe1st@gmail.com</w:t>
+                <w:t>stuart@</w:t>
+              </w:r>
+              <w:r>
+                <w:rPr>
+                  <w:rStyle w:val="Hyperlink"/>
+                </w:rPr>
+                <w:t>st</w:t>
+              </w:r>
+              <w:r>
+                <w:rPr>
+                  <w:rStyle w:val="Hyperlink"/>
+                </w:rPr>
+                <w:t>u</w:t>
+              </w:r>
+              <w:r>
+                <w:rPr>
+                  <w:rStyle w:val="Hyperlink"/>
+                </w:rPr>
+                <w:t>artmill</w:t>
+              </w:r>
+              <w:r>
+                <w:rPr>
+                  <w:rStyle w:val="Hyperlink"/>
+                </w:rPr>
+                <w:t>e</w:t>
+              </w:r>
+              <w:r>
+                <w:rPr>
+                  <w:rStyle w:val="Hyperlink"/>
+                </w:rPr>
+                <w:t>r</w:t>
+              </w:r>
+              <w:r>
+                <w:rPr>
+                  <w:rStyle w:val="Hyperlink"/>
+                </w:rPr>
+                <w:t>.dev</w:t>
               </w:r>
             </w:hyperlink>
           </w:p>
@@ -231,6 +266,7 @@
               </w:rPr>
             </w:pPr>
             <w:hyperlink r:id="rId10" w:history="1">
+              <w:proofErr w:type="spellStart"/>
               <w:r>
                 <w:rPr>
                   <w:rStyle w:val="Hyperlink"/>
@@ -238,6 +274,7 @@
                 </w:rPr>
                 <w:t>resume.stuartmiller.dev</w:t>
               </w:r>
+              <w:proofErr w:type="spellEnd"/>
             </w:hyperlink>
           </w:p>
         </w:tc>
@@ -336,6 +373,130 @@
                 <w:rFonts w:cstheme="minorHAnsi"/>
               </w:rPr>
             </w:pPr>
+            <w:hyperlink r:id="rId12" w:history="1">
+              <w:r>
+                <w:rPr>
+                  <w:rStyle w:val="Hyperlink"/>
+                  <w:rFonts w:cstheme="minorHAnsi"/>
+                  <w:shd w:val="clear" w:color="auto" w:fill="FFFFFF"/>
+                </w:rPr>
+                <w:t>linkedin.com/in/</w:t>
+              </w:r>
+              <w:proofErr w:type="spellStart"/>
+              <w:r>
+                <w:rPr>
+                  <w:rStyle w:val="Hyperlink"/>
+                  <w:rFonts w:cstheme="minorHAnsi"/>
+                  <w:shd w:val="clear" w:color="auto" w:fill="FFFFFF"/>
+                </w:rPr>
+                <w:t>stuartmillerdev</w:t>
+              </w:r>
+              <w:proofErr w:type="spellEnd"/>
+            </w:hyperlink>
+          </w:p>
+        </w:tc>
+        <w:tc>
+          <w:tcPr>
+            <w:tcW w:w="711" w:type="dxa"/>
+            <w:noWrap/>
+            <w:tcMar>
+              <w:left w:w="0" w:type="dxa"/>
+              <w:right w:w="0" w:type="dxa"/>
+            </w:tcMar>
+            <w:vAlign w:val="center"/>
+          </w:tcPr>
+          <w:p>
+            <w:pPr>
+              <w:rPr>
+                <w:rFonts w:cstheme="minorHAnsi"/>
+                <w:noProof/>
+              </w:rPr>
+            </w:pPr>
+            <w:r>
+              <w:rPr>
+                <w:rFonts w:cstheme="minorHAnsi"/>
+                <w:noProof/>
+              </w:rPr>
+              <w:t xml:space="preserve"> </w:t>
+            </w:r>
+            <w:r>
+              <w:rPr>
+                <w:noProof/>
+              </w:rPr>
+              <w:drawing>
+                <wp:inline distT="0" distB="0" distL="0" distR="0" wp14:anchorId="01C34938" wp14:editId="0DBFC4F9">
+                  <wp:extent cx="182880" cy="182880"/>
+                  <wp:effectExtent l="0" t="0" r="7620" b="7620"/>
+                  <wp:docPr id="2" name="Picture 2" descr="THE NEW LINKEDIN LOGO PNG 2022"/>
+                  <wp:cNvGraphicFramePr>
+                    <a:graphicFrameLocks xmlns:a="http://schemas.openxmlformats.org/drawingml/2006/main" noChangeAspect="1"/>
+                  </wp:cNvGraphicFramePr>
+                  <a:graphic xmlns:a="http://schemas.openxmlformats.org/drawingml/2006/main">
+                    <a:graphicData uri="http://schemas.openxmlformats.org/drawingml/2006/picture">
+                      <pic:pic xmlns:pic="http://schemas.openxmlformats.org/drawingml/2006/picture">
+                        <pic:nvPicPr>
+                          <pic:cNvPr id="0" name="Picture 1" descr="THE NEW LINKEDIN LOGO PNG 2022"/>
+                          <pic:cNvPicPr>
+                            <a:picLocks noChangeAspect="1" noChangeArrowheads="1"/>
+                          </pic:cNvPicPr>
+                        </pic:nvPicPr>
+                        <pic:blipFill>
+                          <a:blip r:embed="rId13" cstate="print">
+                            <a:extLst>
+                              <a:ext uri="{28A0092B-C50C-407E-A947-70E740481C1C}">
+                                <a14:useLocalDpi xmlns:a14="http://schemas.microsoft.com/office/drawing/2010/main" val="0"/>
+                              </a:ext>
+                            </a:extLst>
+                          </a:blip>
+                          <a:srcRect/>
+                          <a:stretch>
+                            <a:fillRect/>
+                          </a:stretch>
+                        </pic:blipFill>
+                        <pic:spPr bwMode="auto">
+                          <a:xfrm>
+                            <a:off x="0" y="0"/>
+                            <a:ext cx="182880" cy="182880"/>
+                          </a:xfrm>
+                          <a:prstGeom prst="rect">
+                            <a:avLst/>
+                          </a:prstGeom>
+                          <a:noFill/>
+                          <a:ln>
+                            <a:noFill/>
+                          </a:ln>
+                        </pic:spPr>
+                      </pic:pic>
+                    </a:graphicData>
+                  </a:graphic>
+                </wp:inline>
+              </w:drawing>
+            </w:r>
+          </w:p>
+        </w:tc>
+      </w:tr>
+      <w:tr>
+        <w:trPr>
+          <w:trHeight w:val="335"/>
+        </w:trPr>
+        <w:tc>
+          <w:tcPr>
+            <w:tcW w:w="3139" w:type="dxa"/>
+            <w:noWrap/>
+            <w:tcMar>
+              <w:left w:w="0" w:type="dxa"/>
+              <w:right w:w="0" w:type="dxa"/>
+            </w:tcMar>
+            <w:vAlign w:val="center"/>
+          </w:tcPr>
+          <w:p>
+            <w:pPr>
+              <w:ind w:right="90"/>
+              <w:jc w:val="right"/>
+              <w:rPr>
+                <w:rFonts w:cstheme="minorHAnsi"/>
+              </w:rPr>
+            </w:pPr>
             <w:r>
               <w:rPr>
                 <w:rFonts w:cstheme="minorHAnsi"/>
@@ -383,7 +544,7 @@
                           </pic:cNvPicPr>
                         </pic:nvPicPr>
                         <pic:blipFill>
-                          <a:blip r:embed="rId12">
+                          <a:blip r:embed="rId14">
                             <a:extLst>
                               <a:ext uri="{28A0092B-C50C-407E-A947-70E740481C1C}">
                                 <a14:useLocalDpi xmlns:a14="http://schemas.microsoft.com/office/drawing/2010/main" val="0"/>
@@ -486,7 +647,7 @@
                           </pic:cNvPicPr>
                         </pic:nvPicPr>
                         <pic:blipFill>
-                          <a:blip r:embed="rId13">
+                          <a:blip r:embed="rId15">
                             <a:extLst>
                               <a:ext uri="{28A0092B-C50C-407E-A947-70E740481C1C}">
                                 <a14:useLocalDpi xmlns:a14="http://schemas.microsoft.com/office/drawing/2010/main" val="0"/>
@@ -864,11 +1025,19 @@
           <w:rFonts w:cstheme="minorHAnsi"/>
         </w:rPr>
       </w:pPr>
-      <w:r>
-        <w:rPr>
-          <w:rFonts w:cstheme="minorHAnsi"/>
-        </w:rPr>
-        <w:t>Matlab / Simulink</w:t>
+      <w:proofErr w:type="spellStart"/>
+      <w:r>
+        <w:rPr>
+          <w:rFonts w:cstheme="minorHAnsi"/>
+        </w:rPr>
+        <w:t>Matlab</w:t>
+      </w:r>
+      <w:proofErr w:type="spellEnd"/>
+      <w:r>
+        <w:rPr>
+          <w:rFonts w:cstheme="minorHAnsi"/>
+        </w:rPr>
+        <w:t xml:space="preserve"> / Simulink</w:t>
       </w:r>
     </w:p>
     <w:p>
@@ -943,7 +1112,7 @@
         <w:rPr>
           <w:rFonts w:cstheme="minorHAnsi"/>
         </w:rPr>
-        <w:t>Software requirements</w:t>
+        <w:t>Unit testing</w:t>
       </w:r>
     </w:p>
     <w:p>
@@ -958,7 +1127,7 @@
         <w:rPr>
           <w:rFonts w:cstheme="minorHAnsi"/>
         </w:rPr>
-        <w:t>JIRA project management</w:t>
+        <w:t>Software requirements</w:t>
       </w:r>
     </w:p>
     <w:p>
@@ -973,7 +1142,7 @@
         <w:rPr>
           <w:rFonts w:cstheme="minorHAnsi"/>
         </w:rPr>
-        <w:t>Hardware troubleshooting</w:t>
+        <w:t>JIRA project management</w:t>
       </w:r>
     </w:p>
     <w:p>
@@ -988,8 +1157,40 @@
         <w:rPr>
           <w:rFonts w:cstheme="minorHAnsi"/>
         </w:rPr>
+        <w:t>Hardware troubleshooting</w:t>
+      </w:r>
+    </w:p>
+    <w:p>
+      <w:pPr>
+        <w:spacing w:after="0"/>
+        <w:jc w:val="right"/>
+        <w:rPr>
+          <w:rFonts w:cstheme="minorHAnsi"/>
+        </w:rPr>
+      </w:pPr>
+      <w:r>
+        <w:rPr>
+          <w:rFonts w:cstheme="minorHAnsi"/>
+        </w:rPr>
+        <w:t>Electronic/Hydraulic systems</w:t>
+      </w:r>
+    </w:p>
+    <w:p>
+      <w:pPr>
+        <w:spacing w:after="0"/>
+        <w:jc w:val="right"/>
+        <w:rPr>
+          <w:rFonts w:cstheme="minorHAnsi"/>
+        </w:rPr>
+      </w:pPr>
+      <w:proofErr w:type="spellStart"/>
+      <w:r>
+        <w:rPr>
+          <w:rFonts w:cstheme="minorHAnsi"/>
+        </w:rPr>
         <w:t>Makefiles</w:t>
       </w:r>
+      <w:proofErr w:type="spellEnd"/>
     </w:p>
     <w:p>
       <w:pPr>
@@ -1150,9 +1351,20 @@
         <w:pStyle w:val="ListItems"/>
       </w:pPr>
       <w:r>
+        <w:t>Architect the software, hardware, and system integration of a common platform for all next-generation horizontal directional drills</w:t>
+      </w:r>
+      <w:r>
+        <w:t>, designing for current and future needs such as automation and operator-less machines.</w:t>
+      </w:r>
+    </w:p>
+    <w:p>
+      <w:pPr>
+        <w:pStyle w:val="ListItems"/>
+      </w:pPr>
+      <w:r>
         <w:t>Bring the first horizontal directional drill on the common platform, the </w:t>
       </w:r>
-      <w:hyperlink r:id="rId14" w:history="1">
+      <w:hyperlink r:id="rId16" w:history="1">
         <w:r>
           <w:rPr>
             <w:rStyle w:val="Hyperlink"/>
@@ -1176,21 +1388,26 @@
     <w:p>
       <w:pPr>
         <w:pStyle w:val="ListItems"/>
-      </w:pPr>
-      <w:r>
-        <w:t>Architect the software, hardware, and system integration of a common platform for all next-generation horizontal directional drills</w:t>
-      </w:r>
-      <w:r>
-        <w:t>, designing for current and future needs such as automation and operator-less machines.</w:t>
+        <w:spacing w:after="40"/>
+      </w:pPr>
+      <w:r>
+        <w:t>Work extensively on low level common hardware abstraction layer C code shared across segments of the company.</w:t>
       </w:r>
     </w:p>
     <w:p>
       <w:pPr>
         <w:pStyle w:val="ListItems"/>
-        <w:spacing w:after="40"/>
-      </w:pPr>
-      <w:r>
-        <w:t>Work extensively on low level common hardware abstraction layer C code shared across segments of the company.</w:t>
+      </w:pPr>
+      <w:r>
+        <w:t xml:space="preserve">Introduce CI/CD workflows using </w:t>
+      </w:r>
+      <w:proofErr w:type="spellStart"/>
+      <w:r>
+        <w:t>Github</w:t>
+      </w:r>
+      <w:proofErr w:type="spellEnd"/>
+      <w:r>
+        <w:t xml:space="preserve"> Actions; whereas previously all builds &amp; tests were run manually.</w:t>
       </w:r>
     </w:p>
     <w:p>
@@ -1198,7 +1415,7 @@
         <w:pStyle w:val="ListItems"/>
       </w:pPr>
       <w:r>
-        <w:t>Introduce CI/CD workflows using Github Actions; whereas previously all builds &amp; tests were run manually.</w:t>
+        <w:t>Collaborate with hardware vendors to introduce new controller hardware, purpose-built for Vermeer's needs, and oversee its adoption into the existing programming environment.</w:t>
       </w:r>
     </w:p>
     <w:p>
@@ -1206,7 +1423,13 @@
         <w:pStyle w:val="ListItems"/>
       </w:pPr>
       <w:r>
-        <w:t>Collaborate with hardware vendors to introduce new controller hardware, purpose-built for Vermeer's needs, and oversee its adoption into the existing programming environment.</w:t>
+        <w:t xml:space="preserve">Develop a communication scheme based on SAE J1939 DM14-DM16 messages for automatic adjustment, retention, and secure </w:t>
+      </w:r>
+      <w:r>
+        <w:t>transferal</w:t>
+      </w:r>
+      <w:r>
+        <w:t xml:space="preserve"> of protected parameters between machine control units.</w:t>
       </w:r>
     </w:p>
     <w:p>
@@ -1214,21 +1437,7 @@
         <w:pStyle w:val="ListItems"/>
       </w:pPr>
       <w:r>
-        <w:t xml:space="preserve">Develop a communication scheme based on SAE J1939 DM14-DM16 messages for automatic adjustment, retention, and secure </w:t>
-      </w:r>
-      <w:r>
-        <w:t>transferal</w:t>
-      </w:r>
-      <w:r>
-        <w:t xml:space="preserve"> of protected parameters between machine control units.</w:t>
-      </w:r>
-    </w:p>
-    <w:p>
-      <w:pPr>
-        <w:pStyle w:val="ListItems"/>
-      </w:pPr>
-      <w:r>
-        <w:t>Complete an accelerated project to update port legacy software to new hardware when supply chain constraints threatened key product lines.</w:t>
+        <w:t>Complete an accelerated project to port legacy software to new hardware when supply chain constraints threatened key product lines.</w:t>
       </w:r>
     </w:p>
     <w:p>
@@ -1372,7 +1581,23 @@
           <w:i/>
           <w:iCs/>
         </w:rPr>
-        <w:t>Olathe, KS</w:t>
+        <w:t>St. Louis</w:t>
+      </w:r>
+      <w:r>
+        <w:rPr>
+          <w:rFonts w:cstheme="minorHAnsi"/>
+          <w:i/>
+          <w:iCs/>
+        </w:rPr>
+        <w:t xml:space="preserve">, </w:t>
+      </w:r>
+      <w:r>
+        <w:rPr>
+          <w:rFonts w:cstheme="minorHAnsi"/>
+          <w:i/>
+          <w:iCs/>
+        </w:rPr>
+        <w:t>MO</w:t>
       </w:r>
     </w:p>
     <w:p>
@@ -1439,7 +1664,7 @@
       </w:r>
     </w:p>
     <w:sectPr>
-      <w:headerReference w:type="default" r:id="rId15"/>
+      <w:headerReference w:type="default" r:id="rId17"/>
       <w:pgSz w:w="12240" w:h="15840"/>
       <w:pgMar w:top="2070" w:right="720" w:bottom="720" w:left="720" w:header="270" w:footer="720" w:gutter="0"/>
       <w:cols w:num="2" w:space="720" w:equalWidth="0">

</xml_diff>

<commit_message>
Some fixes recommended by a friend. Thanks!
</commit_message>
<xml_diff>
--- a/resume/resume.docx
+++ b/resume/resume.docx
@@ -133,31 +133,7 @@
                 <w:rPr>
                   <w:rStyle w:val="Hyperlink"/>
                 </w:rPr>
-                <w:t>st</w:t>
-              </w:r>
-              <w:r>
-                <w:rPr>
-                  <w:rStyle w:val="Hyperlink"/>
-                </w:rPr>
-                <w:t>u</w:t>
-              </w:r>
-              <w:r>
-                <w:rPr>
-                  <w:rStyle w:val="Hyperlink"/>
-                </w:rPr>
-                <w:t>artmill</w:t>
-              </w:r>
-              <w:r>
-                <w:rPr>
-                  <w:rStyle w:val="Hyperlink"/>
-                </w:rPr>
-                <w:t>e</w:t>
-              </w:r>
-              <w:r>
-                <w:rPr>
-                  <w:rStyle w:val="Hyperlink"/>
-                </w:rPr>
-                <w:t>r</w:t>
+                <w:t>stuartmiller</w:t>
               </w:r>
               <w:r>
                 <w:rPr>
@@ -1388,10 +1364,21 @@
     <w:p>
       <w:pPr>
         <w:pStyle w:val="ListItems"/>
-        <w:spacing w:after="40"/>
-      </w:pPr>
-      <w:r>
-        <w:t>Work extensively on low level common hardware abstraction layer C code shared across segments of the company.</w:t>
+      </w:pPr>
+      <w:r>
+        <w:t>Work extensively on common hardware abstraction layer C code, integrating multiple</w:t>
+      </w:r>
+      <w:r>
+        <w:t xml:space="preserve"> </w:t>
+      </w:r>
+      <w:r>
+        <w:t xml:space="preserve">hardware </w:t>
+      </w:r>
+      <w:r>
+        <w:t>variants</w:t>
+      </w:r>
+      <w:r>
+        <w:t xml:space="preserve"> into a consistent core layer.</w:t>
       </w:r>
     </w:p>
     <w:p>
@@ -1407,7 +1394,13 @@
       </w:r>
       <w:proofErr w:type="spellEnd"/>
       <w:r>
-        <w:t xml:space="preserve"> Actions; whereas previously all builds &amp; tests were run manually.</w:t>
+        <w:t xml:space="preserve"> Actions, replacing manual builds </w:t>
+      </w:r>
+      <w:r>
+        <w:t>and</w:t>
+      </w:r>
+      <w:r>
+        <w:t xml:space="preserve"> tests.</w:t>
       </w:r>
     </w:p>
     <w:p>

</xml_diff>

<commit_message>
Update for fall 2023.
</commit_message>
<xml_diff>
--- a/resume/resume.docx
+++ b/resume/resume.docx
@@ -126,20 +126,10 @@
               <w:r>
                 <w:rPr>
                   <w:rStyle w:val="Hyperlink"/>
+                  <w:rFonts w:cstheme="minorHAnsi"/>
+                  <w:shd w:val="clear" w:color="auto" w:fill="FFFFFF"/>
                 </w:rPr>
-                <w:t>stuart@</w:t>
-              </w:r>
-              <w:r>
-                <w:rPr>
-                  <w:rStyle w:val="Hyperlink"/>
-                </w:rPr>
-                <w:t>stuartmiller</w:t>
-              </w:r>
-              <w:r>
-                <w:rPr>
-                  <w:rStyle w:val="Hyperlink"/>
-                </w:rPr>
-                <w:t>.dev</w:t>
+                <w:t>devstuartmiller@gmail.com</w:t>
               </w:r>
             </w:hyperlink>
           </w:p>
@@ -1001,19 +991,11 @@
           <w:rFonts w:cstheme="minorHAnsi"/>
         </w:rPr>
       </w:pPr>
-      <w:proofErr w:type="spellStart"/>
-      <w:r>
-        <w:rPr>
-          <w:rFonts w:cstheme="minorHAnsi"/>
-        </w:rPr>
-        <w:t>Matlab</w:t>
-      </w:r>
-      <w:proofErr w:type="spellEnd"/>
-      <w:r>
-        <w:rPr>
-          <w:rFonts w:cstheme="minorHAnsi"/>
-        </w:rPr>
-        <w:t xml:space="preserve"> / Simulink</w:t>
+      <w:r>
+        <w:rPr>
+          <w:rFonts w:cstheme="minorHAnsi"/>
+        </w:rPr>
+        <w:t>Linux / Embedded Linux</w:t>
       </w:r>
     </w:p>
     <w:p>
@@ -1028,7 +1010,23 @@
         <w:rPr>
           <w:rFonts w:cstheme="minorHAnsi"/>
         </w:rPr>
-        <w:t>Linux / Embedded Linux</w:t>
+        <w:t>System Design</w:t>
+      </w:r>
+    </w:p>
+    <w:p>
+      <w:pPr>
+        <w:spacing w:after="0"/>
+        <w:ind w:left="-270"/>
+        <w:jc w:val="right"/>
+        <w:rPr>
+          <w:rFonts w:cstheme="minorHAnsi"/>
+        </w:rPr>
+      </w:pPr>
+      <w:r>
+        <w:rPr>
+          <w:rFonts w:cstheme="minorHAnsi"/>
+        </w:rPr>
+        <w:t>Autonomy / Autonomous Systems</w:t>
       </w:r>
     </w:p>
     <w:p>
@@ -1039,11 +1037,19 @@
           <w:rFonts w:cstheme="minorHAnsi"/>
         </w:rPr>
       </w:pPr>
-      <w:r>
-        <w:rPr>
-          <w:rFonts w:cstheme="minorHAnsi"/>
-        </w:rPr>
-        <w:t>SAE J1939 - CAN bus</w:t>
+      <w:proofErr w:type="spellStart"/>
+      <w:r>
+        <w:rPr>
+          <w:rFonts w:cstheme="minorHAnsi"/>
+        </w:rPr>
+        <w:t>Matlab</w:t>
+      </w:r>
+      <w:proofErr w:type="spellEnd"/>
+      <w:r>
+        <w:rPr>
+          <w:rFonts w:cstheme="minorHAnsi"/>
+        </w:rPr>
+        <w:t xml:space="preserve"> / Simulink</w:t>
       </w:r>
     </w:p>
     <w:p>
@@ -1058,7 +1064,7 @@
         <w:rPr>
           <w:rFonts w:cstheme="minorHAnsi"/>
         </w:rPr>
-        <w:t>Git</w:t>
+        <w:t>SAE J1939 - CAN bus</w:t>
       </w:r>
     </w:p>
     <w:p>
@@ -1073,7 +1079,13 @@
         <w:rPr>
           <w:rFonts w:cstheme="minorHAnsi"/>
         </w:rPr>
-        <w:t>CI / CD</w:t>
+        <w:t>Git</w:t>
+      </w:r>
+      <w:r>
+        <w:rPr>
+          <w:rFonts w:cstheme="minorHAnsi"/>
+        </w:rPr>
+        <w:t xml:space="preserve"> Version Control</w:t>
       </w:r>
     </w:p>
     <w:p>
@@ -1088,7 +1100,7 @@
         <w:rPr>
           <w:rFonts w:cstheme="minorHAnsi"/>
         </w:rPr>
-        <w:t>Unit testing</w:t>
+        <w:t>CI / CD</w:t>
       </w:r>
     </w:p>
     <w:p>
@@ -1103,7 +1115,7 @@
         <w:rPr>
           <w:rFonts w:cstheme="minorHAnsi"/>
         </w:rPr>
-        <w:t>Software requirements</w:t>
+        <w:t>Unit testing</w:t>
       </w:r>
     </w:p>
     <w:p>
@@ -1148,25 +1160,8 @@
         <w:rPr>
           <w:rFonts w:cstheme="minorHAnsi"/>
         </w:rPr>
-        <w:t>Electronic/Hydraulic systems</w:t>
-      </w:r>
-    </w:p>
-    <w:p>
-      <w:pPr>
-        <w:spacing w:after="0"/>
-        <w:jc w:val="right"/>
-        <w:rPr>
-          <w:rFonts w:cstheme="minorHAnsi"/>
-        </w:rPr>
-      </w:pPr>
-      <w:proofErr w:type="spellStart"/>
-      <w:r>
-        <w:rPr>
-          <w:rFonts w:cstheme="minorHAnsi"/>
-        </w:rPr>
-        <w:t>Makefiles</w:t>
-      </w:r>
-      <w:proofErr w:type="spellEnd"/>
+        <w:t>Electronic systems</w:t>
+      </w:r>
     </w:p>
     <w:p>
       <w:pPr>
@@ -1178,6 +1173,210 @@
       </w:r>
       <w:r>
         <w:t>EXPERIENCE</w:t>
+      </w:r>
+    </w:p>
+    <w:p>
+      <w:pPr>
+        <w:tabs>
+          <w:tab w:val="right" w:pos="7200"/>
+        </w:tabs>
+        <w:spacing w:after="40"/>
+        <w:rPr>
+          <w:rFonts w:cstheme="minorHAnsi"/>
+          <w:i/>
+          <w:iCs/>
+        </w:rPr>
+      </w:pPr>
+      <w:proofErr w:type="spellStart"/>
+      <w:r>
+        <w:rPr>
+          <w:rStyle w:val="Heading3Char"/>
+        </w:rPr>
+        <w:t>Auterion</w:t>
+      </w:r>
+      <w:proofErr w:type="spellEnd"/>
+      <w:r>
+        <w:rPr>
+          <w:rFonts w:cstheme="minorHAnsi"/>
+          <w:b/>
+          <w:bCs/>
+          <w:sz w:val="28"/>
+          <w:szCs w:val="28"/>
+        </w:rPr>
+        <w:tab/>
+      </w:r>
+      <w:r>
+        <w:rPr>
+          <w:rFonts w:cstheme="minorHAnsi"/>
+          <w:i/>
+          <w:iCs/>
+        </w:rPr>
+        <w:t>Remote</w:t>
+      </w:r>
+    </w:p>
+    <w:p>
+      <w:pPr>
+        <w:tabs>
+          <w:tab w:val="right" w:pos="7200"/>
+        </w:tabs>
+        <w:spacing w:after="0"/>
+        <w:rPr>
+          <w:rFonts w:cstheme="minorHAnsi"/>
+        </w:rPr>
+      </w:pPr>
+      <w:r>
+        <w:rPr>
+          <w:rFonts w:cstheme="minorHAnsi"/>
+        </w:rPr>
+        <w:t>Software Developer</w:t>
+      </w:r>
+      <w:r>
+        <w:rPr>
+          <w:rFonts w:cstheme="minorHAnsi"/>
+        </w:rPr>
+        <w:t xml:space="preserve"> </w:t>
+      </w:r>
+      <w:r>
+        <w:rPr>
+          <w:rFonts w:cstheme="minorHAnsi"/>
+        </w:rPr>
+        <w:tab/>
+      </w:r>
+      <w:r>
+        <w:rPr>
+          <w:rFonts w:cstheme="minorHAnsi"/>
+        </w:rPr>
+        <w:t>October</w:t>
+      </w:r>
+      <w:r>
+        <w:rPr>
+          <w:rFonts w:cstheme="minorHAnsi"/>
+        </w:rPr>
+        <w:t xml:space="preserve"> 202</w:t>
+      </w:r>
+      <w:r>
+        <w:rPr>
+          <w:rFonts w:cstheme="minorHAnsi"/>
+        </w:rPr>
+        <w:t>2</w:t>
+      </w:r>
+      <w:r>
+        <w:rPr>
+          <w:rFonts w:cstheme="minorHAnsi"/>
+        </w:rPr>
+        <w:t xml:space="preserve"> – Present</w:t>
+      </w:r>
+    </w:p>
+    <w:p>
+      <w:pPr>
+        <w:pStyle w:val="ListParagraph"/>
+        <w:numPr>
+          <w:ilvl w:val="0"/>
+          <w:numId w:val="6"/>
+        </w:numPr>
+        <w:tabs>
+          <w:tab w:val="right" w:pos="7200"/>
+        </w:tabs>
+        <w:spacing w:after="40"/>
+        <w:rPr>
+          <w:rFonts w:eastAsia="Times New Roman" w:cstheme="minorHAnsi"/>
+          <w:color w:val="000000"/>
+        </w:rPr>
+      </w:pPr>
+      <w:r>
+        <w:rPr>
+          <w:rFonts w:eastAsia="Times New Roman" w:cstheme="minorHAnsi"/>
+          <w:color w:val="000000"/>
+        </w:rPr>
+        <w:t xml:space="preserve">Develop software in C/C++ for </w:t>
+      </w:r>
+      <w:proofErr w:type="spellStart"/>
+      <w:r>
+        <w:rPr>
+          <w:rFonts w:eastAsia="Times New Roman" w:cstheme="minorHAnsi"/>
+          <w:color w:val="000000"/>
+        </w:rPr>
+        <w:t>Auterion's</w:t>
+      </w:r>
+      <w:proofErr w:type="spellEnd"/>
+      <w:r>
+        <w:rPr>
+          <w:rFonts w:eastAsia="Times New Roman" w:cstheme="minorHAnsi"/>
+          <w:color w:val="000000"/>
+        </w:rPr>
+        <w:t xml:space="preserve"> government programs, including QGC-Gov, a Qt/QML-based ground control station for unmanned aerial systems (UAS).</w:t>
+      </w:r>
+    </w:p>
+    <w:p>
+      <w:pPr>
+        <w:pStyle w:val="ListParagraph"/>
+        <w:numPr>
+          <w:ilvl w:val="0"/>
+          <w:numId w:val="6"/>
+        </w:numPr>
+        <w:tabs>
+          <w:tab w:val="right" w:pos="7200"/>
+        </w:tabs>
+        <w:spacing w:after="40"/>
+        <w:rPr>
+          <w:rFonts w:eastAsia="Times New Roman" w:cstheme="minorHAnsi"/>
+          <w:color w:val="000000"/>
+        </w:rPr>
+      </w:pPr>
+      <w:r>
+        <w:rPr>
+          <w:rFonts w:eastAsia="Times New Roman" w:cstheme="minorHAnsi"/>
+          <w:color w:val="000000"/>
+        </w:rPr>
+        <w:t>Work closely with the DoD's Defense Innovation Unit on Artificial Intelligence for Small Unit Maneuver (AISUM) program to develop a "swarm controller" for multi-UAS operations.</w:t>
+      </w:r>
+    </w:p>
+    <w:p>
+      <w:pPr>
+        <w:pStyle w:val="ListParagraph"/>
+        <w:numPr>
+          <w:ilvl w:val="0"/>
+          <w:numId w:val="6"/>
+        </w:numPr>
+        <w:tabs>
+          <w:tab w:val="right" w:pos="7200"/>
+        </w:tabs>
+        <w:spacing w:after="40"/>
+        <w:rPr>
+          <w:rFonts w:eastAsia="Times New Roman" w:cstheme="minorHAnsi"/>
+          <w:color w:val="000000"/>
+        </w:rPr>
+      </w:pPr>
+      <w:r>
+        <w:rPr>
+          <w:rFonts w:eastAsia="Times New Roman" w:cstheme="minorHAnsi"/>
+          <w:color w:val="000000"/>
+        </w:rPr>
+        <w:t>Plan and execute a complete redesign of the QGC-Gov frontend and backend in order to promote modularity with an emphasis on new and upcoming programs with unique design constraints.</w:t>
+      </w:r>
+    </w:p>
+    <w:p>
+      <w:pPr>
+        <w:pStyle w:val="ListParagraph"/>
+        <w:numPr>
+          <w:ilvl w:val="0"/>
+          <w:numId w:val="6"/>
+        </w:numPr>
+        <w:tabs>
+          <w:tab w:val="right" w:pos="7200"/>
+        </w:tabs>
+        <w:spacing w:after="40"/>
+        <w:rPr>
+          <w:rFonts w:eastAsia="Times New Roman" w:cstheme="minorHAnsi"/>
+          <w:color w:val="000000"/>
+        </w:rPr>
+      </w:pPr>
+      <w:r>
+        <w:rPr>
+          <w:rFonts w:eastAsia="Times New Roman" w:cstheme="minorHAnsi"/>
+          <w:color w:val="000000"/>
+        </w:rPr>
+        <w:t>Collaborate with industry partners to develop RAS-A, an interoperable standard used across the government's UAS portfolio.</w:t>
       </w:r>
     </w:p>
     <w:p>
@@ -1252,7 +1451,13 @@
         <w:rPr>
           <w:rFonts w:cstheme="minorHAnsi"/>
         </w:rPr>
-        <w:t xml:space="preserve"> – Present</w:t>
+        <w:t xml:space="preserve"> – </w:t>
+      </w:r>
+      <w:r>
+        <w:rPr>
+          <w:rFonts w:cstheme="minorHAnsi"/>
+        </w:rPr>
+        <w:t>October 2022</w:t>
       </w:r>
     </w:p>
     <w:p>
@@ -1307,7 +1512,13 @@
         <w:pStyle w:val="ListItems"/>
       </w:pPr>
       <w:r>
-        <w:t xml:space="preserve">Develop machine control software for Vermeer's next generation horizontal directional drills using </w:t>
+        <w:t>Develop</w:t>
+      </w:r>
+      <w:r>
+        <w:t>ed</w:t>
+      </w:r>
+      <w:r>
+        <w:t xml:space="preserve"> machine control software for Vermeer's next generation horizontal directional drills using </w:t>
       </w:r>
       <w:r>
         <w:t>C/C++</w:t>
@@ -1333,7 +1544,13 @@
         <w:pStyle w:val="ListItems"/>
       </w:pPr>
       <w:r>
-        <w:t>Architect the software, hardware, and system integration of a common platform for all next-generation horizontal directional drills, designing for current and future needs such as automation and operator-less machines.</w:t>
+        <w:t>Architect</w:t>
+      </w:r>
+      <w:r>
+        <w:t>ed</w:t>
+      </w:r>
+      <w:r>
+        <w:t xml:space="preserve"> the software, hardware, and system integration of a common platform for all next-generation horizontal directional drills, designing for current and future needs such as automation and operator-less machines.</w:t>
       </w:r>
     </w:p>
     <w:p>
@@ -1341,27 +1558,16 @@
         <w:pStyle w:val="ListItems"/>
       </w:pPr>
       <w:r>
-        <w:t>Bring the first horizontal directional drill on the common platform, the </w:t>
-      </w:r>
-      <w:hyperlink r:id="rId16" w:history="1">
-        <w:r>
-          <w:rPr>
-            <w:rStyle w:val="Hyperlink"/>
-            <w:color w:val="4472C4" w:themeColor="accent1"/>
-          </w:rPr>
-          <w:t>Vermeer D550</w:t>
-        </w:r>
-      </w:hyperlink>
-      <w:r>
-        <w:rPr>
-          <w:rStyle w:val="Hyperlink"/>
-          <w:color w:val="000000"/>
-          <w:u w:val="none"/>
-        </w:rPr>
-        <w:t>,</w:t>
-      </w:r>
-      <w:r>
-        <w:t> to market.</w:t>
+        <w:t>W</w:t>
+      </w:r>
+      <w:r>
+        <w:t>ork</w:t>
+      </w:r>
+      <w:r>
+        <w:t>ed</w:t>
+      </w:r>
+      <w:r>
+        <w:t xml:space="preserve"> extensively on common hardware abstraction layer C code, integrating multiple hardware variants into a consistent core layer.</w:t>
       </w:r>
     </w:p>
     <w:p>
@@ -1369,7 +1575,13 @@
         <w:pStyle w:val="ListItems"/>
       </w:pPr>
       <w:r>
-        <w:t>Work extensively on common hardware abstraction layer C code, integrating multiple hardware variants into a consistent core layer.</w:t>
+        <w:t>Collaborate</w:t>
+      </w:r>
+      <w:r>
+        <w:t>d</w:t>
+      </w:r>
+      <w:r>
+        <w:t xml:space="preserve"> with hardware vendors to introduce new controller hardware, purpose-built for Vermeer's needs, and oversee its adoption into the existing programming environment.</w:t>
       </w:r>
     </w:p>
     <w:p>
@@ -1377,45 +1589,13 @@
         <w:pStyle w:val="ListItems"/>
       </w:pPr>
       <w:r>
-        <w:t xml:space="preserve">Introduce CI/CD workflows using </w:t>
-      </w:r>
-      <w:proofErr w:type="spellStart"/>
-      <w:r>
-        <w:t>Github</w:t>
-      </w:r>
-      <w:proofErr w:type="spellEnd"/>
-      <w:r>
-        <w:t xml:space="preserve"> Actions, replacing manual builds and tests.</w:t>
-      </w:r>
-    </w:p>
-    <w:p>
-      <w:pPr>
-        <w:pStyle w:val="ListItems"/>
-      </w:pPr>
-      <w:r>
-        <w:t>Collaborate with hardware vendors to introduce new controller hardware, purpose-built for Vermeer's needs, and oversee its adoption into the existing programming environment.</w:t>
-      </w:r>
-    </w:p>
-    <w:p>
-      <w:pPr>
-        <w:pStyle w:val="ListItems"/>
-      </w:pPr>
-      <w:r>
-        <w:t xml:space="preserve">Develop a communication scheme based on SAE J1939 DM14-DM16 messages for automatic adjustment, retention, and secure </w:t>
-      </w:r>
-      <w:r>
-        <w:t>transferal</w:t>
-      </w:r>
-      <w:r>
-        <w:t xml:space="preserve"> of protected parameters between machine control units.</w:t>
-      </w:r>
-    </w:p>
-    <w:p>
-      <w:pPr>
-        <w:pStyle w:val="ListItems"/>
-      </w:pPr>
-      <w:r>
-        <w:t>Complete an accelerated project to port legacy software to new hardware when supply chain constraints threatened key product lines.</w:t>
+        <w:t>Complete</w:t>
+      </w:r>
+      <w:r>
+        <w:t>d</w:t>
+      </w:r>
+      <w:r>
+        <w:t xml:space="preserve"> an accelerated project to port legacy software to new hardware when supply chain constraints threatened key product lines.</w:t>
       </w:r>
     </w:p>
     <w:p>
@@ -1488,47 +1668,6 @@
     </w:p>
     <w:p>
       <w:pPr>
-        <w:pStyle w:val="ListItems"/>
-      </w:pPr>
-      <w:r>
-        <w:t>Work</w:t>
-      </w:r>
-      <w:r>
-        <w:t>ed</w:t>
-      </w:r>
-      <w:r>
-        <w:t xml:space="preserve"> as part of a team to develop kernel layer drivers and interfaces for Garmin's G1000-G5000 series cockpit display solutions.</w:t>
-      </w:r>
-    </w:p>
-    <w:p>
-      <w:pPr>
-        <w:pStyle w:val="ListItems"/>
-      </w:pPr>
-      <w:r>
-        <w:t>Complete</w:t>
-      </w:r>
-      <w:r>
-        <w:t>d</w:t>
-      </w:r>
-      <w:r>
-        <w:t xml:space="preserve"> a refactor of part of Garmin's module testing environment to allow for enhanced software verification at the system level.</w:t>
-      </w:r>
-    </w:p>
-    <w:p>
-      <w:pPr>
-        <w:tabs>
-          <w:tab w:val="right" w:pos="7200"/>
-        </w:tabs>
-        <w:spacing w:after="0"/>
-        <w:rPr>
-          <w:rFonts w:cstheme="minorHAnsi"/>
-          <w:sz w:val="20"/>
-          <w:szCs w:val="20"/>
-        </w:rPr>
-      </w:pPr>
-    </w:p>
-    <w:p>
-      <w:pPr>
         <w:tabs>
           <w:tab w:val="right" w:pos="7200"/>
         </w:tabs>
@@ -1601,48 +1740,8 @@
         <w:t>May 2015 – Aug. 2015</w:t>
       </w:r>
     </w:p>
-    <w:p>
-      <w:pPr>
-        <w:pStyle w:val="ListItems"/>
-      </w:pPr>
-      <w:r>
-        <w:t>Gain</w:t>
-      </w:r>
-      <w:r>
-        <w:t>ed</w:t>
-      </w:r>
-      <w:r>
-        <w:t xml:space="preserve"> experience working in a large corporate environment</w:t>
-      </w:r>
-      <w:r>
-        <w:t>.</w:t>
-      </w:r>
-    </w:p>
-    <w:p>
-      <w:pPr>
-        <w:pStyle w:val="ListItems"/>
-      </w:pPr>
-      <w:r>
-        <w:t>Assist</w:t>
-      </w:r>
-      <w:r>
-        <w:t>ed</w:t>
-      </w:r>
-      <w:r>
-        <w:t xml:space="preserve"> in updating and </w:t>
-      </w:r>
-      <w:r>
-        <w:t>rewriting</w:t>
-      </w:r>
-      <w:r>
-        <w:t xml:space="preserve"> finance web portal code</w:t>
-      </w:r>
-      <w:r>
-        <w:t>.</w:t>
-      </w:r>
-    </w:p>
     <w:sectPr>
-      <w:headerReference w:type="default" r:id="rId17"/>
+      <w:headerReference w:type="default" r:id="rId16"/>
       <w:pgSz w:w="12240" w:h="15840"/>
       <w:pgMar w:top="2070" w:right="720" w:bottom="720" w:left="720" w:header="270" w:footer="720" w:gutter="0"/>
       <w:cols w:num="2" w:space="720" w:equalWidth="0">
@@ -1746,6 +1845,119 @@
 <file path=word/numbering.xml><?xml version="1.0" encoding="utf-8"?>
 <w:numbering xmlns:wpc="http://schemas.microsoft.com/office/word/2010/wordprocessingCanvas" xmlns:cx="http://schemas.microsoft.com/office/drawing/2014/chartex" xmlns:cx1="http://schemas.microsoft.com/office/drawing/2015/9/8/chartex" xmlns:cx2="http://schemas.microsoft.com/office/drawing/2015/10/21/chartex" xmlns:cx3="http://schemas.microsoft.com/office/drawing/2016/5/9/chartex" xmlns:cx4="http://schemas.microsoft.com/office/drawing/2016/5/10/chartex" xmlns:cx5="http://schemas.microsoft.com/office/drawing/2016/5/11/chartex" xmlns:cx6="http://schemas.microsoft.com/office/drawing/2016/5/12/chartex" xmlns:cx7="http://schemas.microsoft.com/office/drawing/2016/5/13/chartex" xmlns:cx8="http://schemas.microsoft.com/office/drawing/2016/5/14/chartex" xmlns:mc="http://schemas.openxmlformats.org/markup-compatibility/2006" xmlns:aink="http://schemas.microsoft.com/office/drawing/2016/ink" xmlns:am3d="http://schemas.microsoft.com/office/drawing/2017/model3d" xmlns:o="urn:schemas-microsoft-com:office:office" xmlns:oel="http://schemas.microsoft.com/office/2019/extlst" xmlns:r="http://schemas.openxmlformats.org/officeDocument/2006/relationships" xmlns:m="http://schemas.openxmlformats.org/officeDocument/2006/math" xmlns:v="urn:schemas-microsoft-com:vml" xmlns:wp14="http://schemas.microsoft.com/office/word/2010/wordprocessingDrawing" xmlns:wp="http://schemas.openxmlformats.org/drawingml/2006/wordprocessingDrawing" xmlns:w10="urn:schemas-microsoft-com:office:word" xmlns:w="http://schemas.openxmlformats.org/wordprocessingml/2006/main" xmlns:w14="http://schemas.microsoft.com/office/word/2010/wordml" xmlns:w15="http://schemas.microsoft.com/office/word/2012/wordml" xmlns:w16cex="http://schemas.microsoft.com/office/word/2018/wordml/cex" xmlns:w16cid="http://schemas.microsoft.com/office/word/2016/wordml/cid" xmlns:w16="http://schemas.microsoft.com/office/word/2018/wordml" xmlns:w16sdtdh="http://schemas.microsoft.com/office/word/2020/wordml/sdtdatahash" xmlns:w16se="http://schemas.microsoft.com/office/word/2015/wordml/symex" xmlns:wpg="http://schemas.microsoft.com/office/word/2010/wordprocessingGroup" xmlns:wpi="http://schemas.microsoft.com/office/word/2010/wordprocessingInk" xmlns:wne="http://schemas.microsoft.com/office/word/2006/wordml" xmlns:wps="http://schemas.microsoft.com/office/word/2010/wordprocessingShape" mc:Ignorable="w14 w15 w16se w16cid w16 w16cex w16sdtdh wp14">
   <w:abstractNum w:abstractNumId="0" w15:restartNumberingAfterBreak="0">
+    <w:nsid w:val="0ABB51F5"/>
+    <w:multiLevelType w:val="hybridMultilevel"/>
+    <w:tmpl w:val="C3B47DF4"/>
+    <w:lvl w:ilvl="0" w:tplc="04090001">
+      <w:start w:val="1"/>
+      <w:numFmt w:val="bullet"/>
+      <w:lvlText w:val=""/>
+      <w:lvlJc w:val="left"/>
+      <w:pPr>
+        <w:ind w:left="360" w:hanging="360"/>
+      </w:pPr>
+      <w:rPr>
+        <w:rFonts w:ascii="Symbol" w:hAnsi="Symbol" w:hint="default"/>
+      </w:rPr>
+    </w:lvl>
+    <w:lvl w:ilvl="1" w:tplc="04090003" w:tentative="1">
+      <w:start w:val="1"/>
+      <w:numFmt w:val="bullet"/>
+      <w:lvlText w:val="o"/>
+      <w:lvlJc w:val="left"/>
+      <w:pPr>
+        <w:ind w:left="1080" w:hanging="360"/>
+      </w:pPr>
+      <w:rPr>
+        <w:rFonts w:ascii="Courier New" w:hAnsi="Courier New" w:cs="Courier New" w:hint="default"/>
+      </w:rPr>
+    </w:lvl>
+    <w:lvl w:ilvl="2" w:tplc="04090005" w:tentative="1">
+      <w:start w:val="1"/>
+      <w:numFmt w:val="bullet"/>
+      <w:lvlText w:val=""/>
+      <w:lvlJc w:val="left"/>
+      <w:pPr>
+        <w:ind w:left="1800" w:hanging="360"/>
+      </w:pPr>
+      <w:rPr>
+        <w:rFonts w:ascii="Wingdings" w:hAnsi="Wingdings" w:hint="default"/>
+      </w:rPr>
+    </w:lvl>
+    <w:lvl w:ilvl="3" w:tplc="04090001" w:tentative="1">
+      <w:start w:val="1"/>
+      <w:numFmt w:val="bullet"/>
+      <w:lvlText w:val=""/>
+      <w:lvlJc w:val="left"/>
+      <w:pPr>
+        <w:ind w:left="2520" w:hanging="360"/>
+      </w:pPr>
+      <w:rPr>
+        <w:rFonts w:ascii="Symbol" w:hAnsi="Symbol" w:hint="default"/>
+      </w:rPr>
+    </w:lvl>
+    <w:lvl w:ilvl="4" w:tplc="04090003" w:tentative="1">
+      <w:start w:val="1"/>
+      <w:numFmt w:val="bullet"/>
+      <w:lvlText w:val="o"/>
+      <w:lvlJc w:val="left"/>
+      <w:pPr>
+        <w:ind w:left="3240" w:hanging="360"/>
+      </w:pPr>
+      <w:rPr>
+        <w:rFonts w:ascii="Courier New" w:hAnsi="Courier New" w:cs="Courier New" w:hint="default"/>
+      </w:rPr>
+    </w:lvl>
+    <w:lvl w:ilvl="5" w:tplc="04090005" w:tentative="1">
+      <w:start w:val="1"/>
+      <w:numFmt w:val="bullet"/>
+      <w:lvlText w:val=""/>
+      <w:lvlJc w:val="left"/>
+      <w:pPr>
+        <w:ind w:left="3960" w:hanging="360"/>
+      </w:pPr>
+      <w:rPr>
+        <w:rFonts w:ascii="Wingdings" w:hAnsi="Wingdings" w:hint="default"/>
+      </w:rPr>
+    </w:lvl>
+    <w:lvl w:ilvl="6" w:tplc="04090001" w:tentative="1">
+      <w:start w:val="1"/>
+      <w:numFmt w:val="bullet"/>
+      <w:lvlText w:val=""/>
+      <w:lvlJc w:val="left"/>
+      <w:pPr>
+        <w:ind w:left="4680" w:hanging="360"/>
+      </w:pPr>
+      <w:rPr>
+        <w:rFonts w:ascii="Symbol" w:hAnsi="Symbol" w:hint="default"/>
+      </w:rPr>
+    </w:lvl>
+    <w:lvl w:ilvl="7" w:tplc="04090003" w:tentative="1">
+      <w:start w:val="1"/>
+      <w:numFmt w:val="bullet"/>
+      <w:lvlText w:val="o"/>
+      <w:lvlJc w:val="left"/>
+      <w:pPr>
+        <w:ind w:left="5400" w:hanging="360"/>
+      </w:pPr>
+      <w:rPr>
+        <w:rFonts w:ascii="Courier New" w:hAnsi="Courier New" w:cs="Courier New" w:hint="default"/>
+      </w:rPr>
+    </w:lvl>
+    <w:lvl w:ilvl="8" w:tplc="04090005" w:tentative="1">
+      <w:start w:val="1"/>
+      <w:numFmt w:val="bullet"/>
+      <w:lvlText w:val=""/>
+      <w:lvlJc w:val="left"/>
+      <w:pPr>
+        <w:ind w:left="6120" w:hanging="360"/>
+      </w:pPr>
+      <w:rPr>
+        <w:rFonts w:ascii="Wingdings" w:hAnsi="Wingdings" w:hint="default"/>
+      </w:rPr>
+    </w:lvl>
+  </w:abstractNum>
+  <w:abstractNum w:abstractNumId="1" w15:restartNumberingAfterBreak="0">
     <w:nsid w:val="191F6B1C"/>
     <w:multiLevelType w:val="multilevel"/>
     <w:tmpl w:val="BC4C373C"/>
@@ -1894,7 +2106,7 @@
       </w:rPr>
     </w:lvl>
   </w:abstractNum>
-  <w:abstractNum w:abstractNumId="1" w15:restartNumberingAfterBreak="0">
+  <w:abstractNum w:abstractNumId="2" w15:restartNumberingAfterBreak="0">
     <w:nsid w:val="33627F88"/>
     <w:multiLevelType w:val="multilevel"/>
     <w:tmpl w:val="9C28597A"/>
@@ -2043,7 +2255,7 @@
       </w:rPr>
     </w:lvl>
   </w:abstractNum>
-  <w:abstractNum w:abstractNumId="2" w15:restartNumberingAfterBreak="0">
+  <w:abstractNum w:abstractNumId="3" w15:restartNumberingAfterBreak="0">
     <w:nsid w:val="37FA2FD8"/>
     <w:multiLevelType w:val="multilevel"/>
     <w:tmpl w:val="74FC83F0"/>
@@ -2192,7 +2404,7 @@
       </w:rPr>
     </w:lvl>
   </w:abstractNum>
-  <w:abstractNum w:abstractNumId="3" w15:restartNumberingAfterBreak="0">
+  <w:abstractNum w:abstractNumId="4" w15:restartNumberingAfterBreak="0">
     <w:nsid w:val="3AE92BDC"/>
     <w:multiLevelType w:val="multilevel"/>
     <w:tmpl w:val="239A0E26"/>
@@ -2342,7 +2554,7 @@
       </w:rPr>
     </w:lvl>
   </w:abstractNum>
-  <w:abstractNum w:abstractNumId="4" w15:restartNumberingAfterBreak="0">
+  <w:abstractNum w:abstractNumId="5" w15:restartNumberingAfterBreak="0">
     <w:nsid w:val="3BCA7F80"/>
     <w:multiLevelType w:val="hybridMultilevel"/>
     <w:tmpl w:val="76A2A20A"/>
@@ -2456,19 +2668,22 @@
     </w:lvl>
   </w:abstractNum>
   <w:num w:numId="1" w16cid:durableId="2026395838">
+    <w:abstractNumId w:val="4"/>
+  </w:num>
+  <w:num w:numId="2" w16cid:durableId="1891961881">
+    <w:abstractNumId w:val="5"/>
+  </w:num>
+  <w:num w:numId="3" w16cid:durableId="679507613">
+    <w:abstractNumId w:val="1"/>
+  </w:num>
+  <w:num w:numId="4" w16cid:durableId="1978605138">
+    <w:abstractNumId w:val="2"/>
+  </w:num>
+  <w:num w:numId="5" w16cid:durableId="43873159">
     <w:abstractNumId w:val="3"/>
   </w:num>
-  <w:num w:numId="2" w16cid:durableId="1891961881">
-    <w:abstractNumId w:val="4"/>
-  </w:num>
-  <w:num w:numId="3" w16cid:durableId="679507613">
+  <w:num w:numId="6" w16cid:durableId="974680158">
     <w:abstractNumId w:val="0"/>
-  </w:num>
-  <w:num w:numId="4" w16cid:durableId="1978605138">
-    <w:abstractNumId w:val="1"/>
-  </w:num>
-  <w:num w:numId="5" w16cid:durableId="43873159">
-    <w:abstractNumId w:val="2"/>
   </w:num>
 </w:numbering>
 </file>

</xml_diff>

<commit_message>
Update for fall 2024.
</commit_message>
<xml_diff>
--- a/resume/resume.docx
+++ b/resume/resume.docx
@@ -1,6 +1,6 @@
 
 <file path=word/document.xml><?xml version="1.0" encoding="utf-8"?>
-<w:document xmlns:wpc="http://schemas.microsoft.com/office/word/2010/wordprocessingCanvas" xmlns:cx="http://schemas.microsoft.com/office/drawing/2014/chartex" xmlns:cx1="http://schemas.microsoft.com/office/drawing/2015/9/8/chartex" xmlns:cx2="http://schemas.microsoft.com/office/drawing/2015/10/21/chartex" xmlns:cx3="http://schemas.microsoft.com/office/drawing/2016/5/9/chartex" xmlns:cx4="http://schemas.microsoft.com/office/drawing/2016/5/10/chartex" xmlns:cx5="http://schemas.microsoft.com/office/drawing/2016/5/11/chartex" xmlns:cx6="http://schemas.microsoft.com/office/drawing/2016/5/12/chartex" xmlns:cx7="http://schemas.microsoft.com/office/drawing/2016/5/13/chartex" xmlns:cx8="http://schemas.microsoft.com/office/drawing/2016/5/14/chartex" xmlns:mc="http://schemas.openxmlformats.org/markup-compatibility/2006" xmlns:aink="http://schemas.microsoft.com/office/drawing/2016/ink" xmlns:am3d="http://schemas.microsoft.com/office/drawing/2017/model3d" xmlns:o="urn:schemas-microsoft-com:office:office" xmlns:oel="http://schemas.microsoft.com/office/2019/extlst" xmlns:r="http://schemas.openxmlformats.org/officeDocument/2006/relationships" xmlns:m="http://schemas.openxmlformats.org/officeDocument/2006/math" xmlns:v="urn:schemas-microsoft-com:vml" xmlns:wp14="http://schemas.microsoft.com/office/word/2010/wordprocessingDrawing" xmlns:wp="http://schemas.openxmlformats.org/drawingml/2006/wordprocessingDrawing" xmlns:w10="urn:schemas-microsoft-com:office:word" xmlns:w="http://schemas.openxmlformats.org/wordprocessingml/2006/main" xmlns:w14="http://schemas.microsoft.com/office/word/2010/wordml" xmlns:w15="http://schemas.microsoft.com/office/word/2012/wordml" xmlns:w16cex="http://schemas.microsoft.com/office/word/2018/wordml/cex" xmlns:w16cid="http://schemas.microsoft.com/office/word/2016/wordml/cid" xmlns:w16="http://schemas.microsoft.com/office/word/2018/wordml" xmlns:w16sdtdh="http://schemas.microsoft.com/office/word/2020/wordml/sdtdatahash" xmlns:w16se="http://schemas.microsoft.com/office/word/2015/wordml/symex" xmlns:wpg="http://schemas.microsoft.com/office/word/2010/wordprocessingGroup" xmlns:wpi="http://schemas.microsoft.com/office/word/2010/wordprocessingInk" xmlns:wne="http://schemas.microsoft.com/office/word/2006/wordml" xmlns:wps="http://schemas.microsoft.com/office/word/2010/wordprocessingShape" mc:Ignorable="w14 w15 w16se w16cid w16 w16cex w16sdtdh wp14">
+<w:document xmlns:wpc="http://schemas.microsoft.com/office/word/2010/wordprocessingCanvas" xmlns:cx="http://schemas.microsoft.com/office/drawing/2014/chartex" xmlns:cx1="http://schemas.microsoft.com/office/drawing/2015/9/8/chartex" xmlns:cx2="http://schemas.microsoft.com/office/drawing/2015/10/21/chartex" xmlns:cx3="http://schemas.microsoft.com/office/drawing/2016/5/9/chartex" xmlns:cx4="http://schemas.microsoft.com/office/drawing/2016/5/10/chartex" xmlns:cx5="http://schemas.microsoft.com/office/drawing/2016/5/11/chartex" xmlns:cx6="http://schemas.microsoft.com/office/drawing/2016/5/12/chartex" xmlns:cx7="http://schemas.microsoft.com/office/drawing/2016/5/13/chartex" xmlns:cx8="http://schemas.microsoft.com/office/drawing/2016/5/14/chartex" xmlns:mc="http://schemas.openxmlformats.org/markup-compatibility/2006" xmlns:aink="http://schemas.microsoft.com/office/drawing/2016/ink" xmlns:am3d="http://schemas.microsoft.com/office/drawing/2017/model3d" xmlns:o="urn:schemas-microsoft-com:office:office" xmlns:oel="http://schemas.microsoft.com/office/2019/extlst" xmlns:r="http://schemas.openxmlformats.org/officeDocument/2006/relationships" xmlns:m="http://schemas.openxmlformats.org/officeDocument/2006/math" xmlns:v="urn:schemas-microsoft-com:vml" xmlns:wp14="http://schemas.microsoft.com/office/word/2010/wordprocessingDrawing" xmlns:wp="http://schemas.openxmlformats.org/drawingml/2006/wordprocessingDrawing" xmlns:w10="urn:schemas-microsoft-com:office:word" xmlns:w="http://schemas.openxmlformats.org/wordprocessingml/2006/main" xmlns:w14="http://schemas.microsoft.com/office/word/2010/wordml" xmlns:w15="http://schemas.microsoft.com/office/word/2012/wordml" xmlns:w16cex="http://schemas.microsoft.com/office/word/2018/wordml/cex" xmlns:w16cid="http://schemas.microsoft.com/office/word/2016/wordml/cid" xmlns:w16="http://schemas.microsoft.com/office/word/2018/wordml" xmlns:w16du="http://schemas.microsoft.com/office/word/2023/wordml/word16du" xmlns:w16sdtdh="http://schemas.microsoft.com/office/word/2020/wordml/sdtdatahash" xmlns:w16se="http://schemas.microsoft.com/office/word/2015/wordml/symex" xmlns:wpg="http://schemas.microsoft.com/office/word/2010/wordprocessingGroup" xmlns:wpi="http://schemas.microsoft.com/office/word/2010/wordprocessingInk" xmlns:wne="http://schemas.microsoft.com/office/word/2006/wordml" xmlns:wps="http://schemas.microsoft.com/office/word/2010/wordprocessingShape" mc:Ignorable="w14 w15 w16se w16cid w16 w16cex w16sdtdh w16du wp14">
   <w:body>
     <w:p>
       <w:pPr>
@@ -232,7 +232,6 @@
               </w:rPr>
             </w:pPr>
             <w:hyperlink r:id="rId10" w:history="1">
-              <w:proofErr w:type="spellStart"/>
               <w:r>
                 <w:rPr>
                   <w:rStyle w:val="Hyperlink"/>
@@ -240,7 +239,6 @@
                 </w:rPr>
                 <w:t>resume.stuartmiller.dev</w:t>
               </w:r>
-              <w:proofErr w:type="spellEnd"/>
             </w:hyperlink>
           </w:p>
         </w:tc>
@@ -346,18 +344,8 @@
                   <w:rFonts w:cstheme="minorHAnsi"/>
                   <w:shd w:val="clear" w:color="auto" w:fill="FFFFFF"/>
                 </w:rPr>
-                <w:t>linkedin.com/in/</w:t>
+                <w:t>linkedin.com/in/stuartmillerdev</w:t>
               </w:r>
-              <w:proofErr w:type="spellStart"/>
-              <w:r>
-                <w:rPr>
-                  <w:rStyle w:val="Hyperlink"/>
-                  <w:rFonts w:cstheme="minorHAnsi"/>
-                  <w:shd w:val="clear" w:color="auto" w:fill="FFFFFF"/>
-                </w:rPr>
-                <w:t>stuartmillerdev</w:t>
-              </w:r>
-              <w:proofErr w:type="spellEnd"/>
             </w:hyperlink>
           </w:p>
         </w:tc>
@@ -968,49 +956,7 @@
         <w:rPr>
           <w:rFonts w:cstheme="minorHAnsi"/>
         </w:rPr>
-        <w:t xml:space="preserve">Qt </w:t>
-      </w:r>
-      <w:r>
-        <w:rPr>
-          <w:rFonts w:cstheme="minorHAnsi"/>
-        </w:rPr>
-        <w:t>&amp;</w:t>
-      </w:r>
-      <w:r>
-        <w:rPr>
-          <w:rFonts w:cstheme="minorHAnsi"/>
-        </w:rPr>
-        <w:t xml:space="preserve"> QML</w:t>
-      </w:r>
-    </w:p>
-    <w:p>
-      <w:pPr>
-        <w:spacing w:after="0"/>
-        <w:jc w:val="right"/>
-        <w:rPr>
-          <w:rFonts w:cstheme="minorHAnsi"/>
-        </w:rPr>
-      </w:pPr>
-      <w:r>
-        <w:rPr>
-          <w:rFonts w:cstheme="minorHAnsi"/>
-        </w:rPr>
-        <w:t>Linux / Embedded Linux</w:t>
-      </w:r>
-    </w:p>
-    <w:p>
-      <w:pPr>
-        <w:spacing w:after="0"/>
-        <w:jc w:val="right"/>
-        <w:rPr>
-          <w:rFonts w:cstheme="minorHAnsi"/>
-        </w:rPr>
-      </w:pPr>
-      <w:r>
-        <w:rPr>
-          <w:rFonts w:cstheme="minorHAnsi"/>
-        </w:rPr>
-        <w:t>System Design</w:t>
+        <w:t>Linux</w:t>
       </w:r>
     </w:p>
     <w:p>
@@ -1037,19 +983,23 @@
           <w:rFonts w:cstheme="minorHAnsi"/>
         </w:rPr>
       </w:pPr>
-      <w:proofErr w:type="spellStart"/>
-      <w:r>
-        <w:rPr>
-          <w:rFonts w:cstheme="minorHAnsi"/>
-        </w:rPr>
-        <w:t>Matlab</w:t>
-      </w:r>
-      <w:proofErr w:type="spellEnd"/>
-      <w:r>
-        <w:rPr>
-          <w:rFonts w:cstheme="minorHAnsi"/>
-        </w:rPr>
-        <w:t xml:space="preserve"> / Simulink</w:t>
+      <w:r>
+        <w:rPr>
+          <w:rFonts w:cstheme="minorHAnsi"/>
+        </w:rPr>
+        <w:t xml:space="preserve">Qt </w:t>
+      </w:r>
+      <w:r>
+        <w:rPr>
+          <w:rFonts w:cstheme="minorHAnsi"/>
+        </w:rPr>
+        <w:t>&amp;</w:t>
+      </w:r>
+      <w:r>
+        <w:rPr>
+          <w:rFonts w:cstheme="minorHAnsi"/>
+        </w:rPr>
+        <w:t xml:space="preserve"> QML</w:t>
       </w:r>
     </w:p>
     <w:p>
@@ -1064,7 +1014,7 @@
         <w:rPr>
           <w:rFonts w:cstheme="minorHAnsi"/>
         </w:rPr>
-        <w:t>SAE J1939 - CAN bus</w:t>
+        <w:t>System Design</w:t>
       </w:r>
     </w:p>
     <w:p>
@@ -1079,13 +1029,7 @@
         <w:rPr>
           <w:rFonts w:cstheme="minorHAnsi"/>
         </w:rPr>
-        <w:t>Git</w:t>
-      </w:r>
-      <w:r>
-        <w:rPr>
-          <w:rFonts w:cstheme="minorHAnsi"/>
-        </w:rPr>
-        <w:t xml:space="preserve"> Version Control</w:t>
+        <w:t>SAE J1939 - CAN bus</w:t>
       </w:r>
     </w:p>
     <w:p>
@@ -1100,7 +1044,13 @@
         <w:rPr>
           <w:rFonts w:cstheme="minorHAnsi"/>
         </w:rPr>
-        <w:t>CI / CD</w:t>
+        <w:t>Git</w:t>
+      </w:r>
+      <w:r>
+        <w:rPr>
+          <w:rFonts w:cstheme="minorHAnsi"/>
+        </w:rPr>
+        <w:t xml:space="preserve"> Version Control</w:t>
       </w:r>
     </w:p>
     <w:p>
@@ -1115,7 +1065,7 @@
         <w:rPr>
           <w:rFonts w:cstheme="minorHAnsi"/>
         </w:rPr>
-        <w:t>Unit testing</w:t>
+        <w:t>Matlab / Simulink</w:t>
       </w:r>
     </w:p>
     <w:p>
@@ -1130,7 +1080,7 @@
         <w:rPr>
           <w:rFonts w:cstheme="minorHAnsi"/>
         </w:rPr>
-        <w:t>JIRA project management</w:t>
+        <w:t>CI / CD</w:t>
       </w:r>
     </w:p>
     <w:p>
@@ -1145,7 +1095,7 @@
         <w:rPr>
           <w:rFonts w:cstheme="minorHAnsi"/>
         </w:rPr>
-        <w:t>Hardware troubleshooting</w:t>
+        <w:t>Unit testing</w:t>
       </w:r>
     </w:p>
     <w:p>
@@ -1160,7 +1110,55 @@
         <w:rPr>
           <w:rFonts w:cstheme="minorHAnsi"/>
         </w:rPr>
-        <w:t>Electronic systems</w:t>
+        <w:t>JIRA project management</w:t>
+      </w:r>
+    </w:p>
+    <w:p>
+      <w:pPr>
+        <w:spacing w:after="0"/>
+        <w:jc w:val="right"/>
+        <w:rPr>
+          <w:rFonts w:cstheme="minorHAnsi"/>
+        </w:rPr>
+      </w:pPr>
+      <w:r>
+        <w:rPr>
+          <w:rFonts w:cstheme="minorHAnsi"/>
+        </w:rPr>
+        <w:t>Hardware troubleshooting</w:t>
+      </w:r>
+    </w:p>
+    <w:p>
+      <w:pPr>
+        <w:spacing w:after="0"/>
+        <w:jc w:val="right"/>
+        <w:rPr>
+          <w:rFonts w:cstheme="minorHAnsi"/>
+        </w:rPr>
+      </w:pPr>
+      <w:r>
+        <w:rPr>
+          <w:rFonts w:cstheme="minorHAnsi"/>
+        </w:rPr>
+        <w:t>Electronic</w:t>
+      </w:r>
+      <w:r>
+        <w:rPr>
+          <w:rFonts w:cstheme="minorHAnsi"/>
+        </w:rPr>
+        <w:t>s</w:t>
+      </w:r>
+      <w:r>
+        <w:rPr>
+          <w:rFonts w:cstheme="minorHAnsi"/>
+        </w:rPr>
+        <w:t xml:space="preserve"> </w:t>
+      </w:r>
+      <w:r>
+        <w:rPr>
+          <w:rFonts w:cstheme="minorHAnsi"/>
+        </w:rPr>
+        <w:t>test equipment</w:t>
       </w:r>
     </w:p>
     <w:p>
@@ -1187,14 +1185,12 @@
           <w:iCs/>
         </w:rPr>
       </w:pPr>
-      <w:proofErr w:type="spellStart"/>
       <w:r>
         <w:rPr>
           <w:rStyle w:val="Heading3Char"/>
         </w:rPr>
         <w:t>Auterion</w:t>
       </w:r>
-      <w:proofErr w:type="spellEnd"/>
       <w:r>
         <w:rPr>
           <w:rFonts w:cstheme="minorHAnsi"/>
@@ -1228,7 +1224,7 @@
         <w:rPr>
           <w:rFonts w:cstheme="minorHAnsi"/>
         </w:rPr>
-        <w:t>Software Developer</w:t>
+        <w:t>Senior Software Engineer</w:t>
       </w:r>
       <w:r>
         <w:rPr>
@@ -1246,7 +1242,66 @@
         <w:rPr>
           <w:rFonts w:cstheme="minorHAnsi"/>
         </w:rPr>
-        <w:t>October</w:t>
+        <w:t>Feb.</w:t>
+      </w:r>
+      <w:r>
+        <w:rPr>
+          <w:rFonts w:cstheme="minorHAnsi"/>
+        </w:rPr>
+        <w:t xml:space="preserve"> 2024 </w:t>
+      </w:r>
+      <w:r>
+        <w:rPr>
+          <w:rFonts w:cstheme="minorHAnsi"/>
+        </w:rPr>
+        <w:t>– Present</w:t>
+      </w:r>
+    </w:p>
+    <w:p>
+      <w:pPr>
+        <w:tabs>
+          <w:tab w:val="right" w:pos="7200"/>
+        </w:tabs>
+        <w:spacing w:after="0"/>
+        <w:rPr>
+          <w:rFonts w:cstheme="minorHAnsi"/>
+        </w:rPr>
+      </w:pPr>
+      <w:r>
+        <w:rPr>
+          <w:rFonts w:cstheme="minorHAnsi"/>
+        </w:rPr>
+        <w:t xml:space="preserve">Software </w:t>
+      </w:r>
+      <w:r>
+        <w:rPr>
+          <w:rFonts w:cstheme="minorHAnsi"/>
+        </w:rPr>
+        <w:t>Engineer</w:t>
+      </w:r>
+      <w:r>
+        <w:rPr>
+          <w:rFonts w:cstheme="minorHAnsi"/>
+        </w:rPr>
+        <w:t xml:space="preserve"> </w:t>
+      </w:r>
+      <w:r>
+        <w:rPr>
+          <w:rFonts w:cstheme="minorHAnsi"/>
+        </w:rPr>
+        <w:tab/>
+      </w:r>
+      <w:r>
+        <w:rPr>
+          <w:rFonts w:cstheme="minorHAnsi"/>
+        </w:rPr>
+        <w:t>Oct</w:t>
+      </w:r>
+      <w:r>
+        <w:rPr>
+          <w:rFonts w:cstheme="minorHAnsi"/>
+        </w:rPr>
+        <w:t>.</w:t>
       </w:r>
       <w:r>
         <w:rPr>
@@ -1264,7 +1319,19 @@
         <w:rPr>
           <w:rFonts w:cstheme="minorHAnsi"/>
         </w:rPr>
-        <w:t xml:space="preserve"> – Present</w:t>
+        <w:t xml:space="preserve"> – </w:t>
+      </w:r>
+      <w:r>
+        <w:rPr>
+          <w:rFonts w:cstheme="minorHAnsi"/>
+        </w:rPr>
+        <w:t>Feb.</w:t>
+      </w:r>
+      <w:r>
+        <w:rPr>
+          <w:rFonts w:cstheme="minorHAnsi"/>
+        </w:rPr>
+        <w:t xml:space="preserve"> 2024</w:t>
       </w:r>
     </w:p>
     <w:p>
@@ -1288,23 +1355,7 @@
           <w:rFonts w:eastAsia="Times New Roman" w:cstheme="minorHAnsi"/>
           <w:color w:val="000000"/>
         </w:rPr>
-        <w:t xml:space="preserve">Develop software in C/C++ for </w:t>
-      </w:r>
-      <w:proofErr w:type="spellStart"/>
-      <w:r>
-        <w:rPr>
-          <w:rFonts w:eastAsia="Times New Roman" w:cstheme="minorHAnsi"/>
-          <w:color w:val="000000"/>
-        </w:rPr>
-        <w:t>Auterion's</w:t>
-      </w:r>
-      <w:proofErr w:type="spellEnd"/>
-      <w:r>
-        <w:rPr>
-          <w:rFonts w:eastAsia="Times New Roman" w:cstheme="minorHAnsi"/>
-          <w:color w:val="000000"/>
-        </w:rPr>
-        <w:t xml:space="preserve"> government programs, including QGC-Gov, a Qt/QML-based ground control station for unmanned aerial systems (UAS).</w:t>
+        <w:t>Develop software in C++ for Auterion's government programs, including QGC-Gov, a ground control station for unmanned aerial systems (UAS).</w:t>
       </w:r>
     </w:p>
     <w:p>
@@ -1328,7 +1379,35 @@
           <w:rFonts w:eastAsia="Times New Roman" w:cstheme="minorHAnsi"/>
           <w:color w:val="000000"/>
         </w:rPr>
-        <w:t>Work closely with the DoD's Defense Innovation Unit on Artificial Intelligence for Small Unit Maneuver (AISUM) program to develop a "swarm controller" for multi-UAS operations.</w:t>
+        <w:t>Work closely with the DoD's Defense Innovation Unit on Artificial Intelligence for Small Unit Maneuver (AISUM)</w:t>
+      </w:r>
+      <w:r>
+        <w:rPr>
+          <w:rFonts w:eastAsia="Times New Roman" w:cstheme="minorHAnsi"/>
+          <w:color w:val="000000"/>
+        </w:rPr>
+        <w:t>, a</w:t>
+      </w:r>
+      <w:r>
+        <w:rPr>
+          <w:rFonts w:eastAsia="Times New Roman" w:cstheme="minorHAnsi"/>
+          <w:color w:val="000000"/>
+        </w:rPr>
+        <w:t xml:space="preserve"> program to develop a "swarm controller" for multi</w:t>
+      </w:r>
+      <w:r>
+        <w:rPr>
+          <w:rFonts w:eastAsia="Times New Roman" w:cstheme="minorHAnsi"/>
+          <w:color w:val="000000"/>
+        </w:rPr>
+        <w:t xml:space="preserve">vehicle, autonomous </w:t>
+      </w:r>
+      <w:r>
+        <w:rPr>
+          <w:rFonts w:eastAsia="Times New Roman" w:cstheme="minorHAnsi"/>
+          <w:color w:val="000000"/>
+        </w:rPr>
+        <w:t>UAS operations.</w:t>
       </w:r>
     </w:p>
     <w:p>
@@ -1352,7 +1431,7 @@
           <w:rFonts w:eastAsia="Times New Roman" w:cstheme="minorHAnsi"/>
           <w:color w:val="000000"/>
         </w:rPr>
-        <w:t>Plan and execute a complete redesign of the QGC-Gov frontend and backend in order to promote modularity with an emphasis on new and upcoming programs with unique design constraints.</w:t>
+        <w:t>Oversee the system design and vehicle integration of a new VTOL platform into the AISUM autonomy system.</w:t>
       </w:r>
     </w:p>
     <w:p>
@@ -1376,7 +1455,65 @@
           <w:rFonts w:eastAsia="Times New Roman" w:cstheme="minorHAnsi"/>
           <w:color w:val="000000"/>
         </w:rPr>
-        <w:t>Collaborate with industry partners to develop RAS-A, an interoperable standard used across the government's UAS portfolio.</w:t>
+        <w:t xml:space="preserve">Plan and execute a complete redesign of the QGC-Gov frontend and backend </w:t>
+      </w:r>
+      <w:r>
+        <w:rPr>
+          <w:rFonts w:eastAsia="Times New Roman" w:cstheme="minorHAnsi"/>
+          <w:color w:val="000000"/>
+        </w:rPr>
+        <w:t>to better support the needs of multivehicle autonomy, extensibility and modularity, system-level mission planning, and more.</w:t>
+      </w:r>
+    </w:p>
+    <w:p>
+      <w:pPr>
+        <w:pStyle w:val="ListParagraph"/>
+        <w:numPr>
+          <w:ilvl w:val="0"/>
+          <w:numId w:val="6"/>
+        </w:numPr>
+        <w:tabs>
+          <w:tab w:val="right" w:pos="7200"/>
+        </w:tabs>
+        <w:rPr>
+          <w:rFonts w:eastAsia="Times New Roman" w:cstheme="minorHAnsi"/>
+          <w:color w:val="000000"/>
+        </w:rPr>
+      </w:pPr>
+      <w:r>
+        <w:rPr>
+          <w:rFonts w:eastAsia="Times New Roman" w:cstheme="minorHAnsi"/>
+          <w:color w:val="000000"/>
+        </w:rPr>
+        <w:t xml:space="preserve">Collaborate with industry partners to develop RAS-A, a </w:t>
+      </w:r>
+      <w:r>
+        <w:rPr>
+          <w:rFonts w:eastAsia="Times New Roman" w:cstheme="minorHAnsi"/>
+          <w:color w:val="000000"/>
+        </w:rPr>
+        <w:t xml:space="preserve">low-level </w:t>
+      </w:r>
+      <w:r>
+        <w:rPr>
+          <w:rFonts w:eastAsia="Times New Roman" w:cstheme="minorHAnsi"/>
+          <w:color w:val="000000"/>
+        </w:rPr>
+        <w:t>interoperable</w:t>
+      </w:r>
+      <w:r>
+        <w:rPr>
+          <w:rFonts w:eastAsia="Times New Roman" w:cstheme="minorHAnsi"/>
+          <w:color w:val="000000"/>
+        </w:rPr>
+        <w:t xml:space="preserve"> communication</w:t>
+      </w:r>
+      <w:r>
+        <w:rPr>
+          <w:rFonts w:eastAsia="Times New Roman" w:cstheme="minorHAnsi"/>
+          <w:color w:val="000000"/>
+        </w:rPr>
+        <w:t xml:space="preserve"> standard used across the government's UAS portfolio.</w:t>
       </w:r>
     </w:p>
     <w:p>
@@ -1457,7 +1594,19 @@
         <w:rPr>
           <w:rFonts w:cstheme="minorHAnsi"/>
         </w:rPr>
-        <w:t>October 2022</w:t>
+        <w:t>Oct</w:t>
+      </w:r>
+      <w:r>
+        <w:rPr>
+          <w:rFonts w:cstheme="minorHAnsi"/>
+        </w:rPr>
+        <w:t>.</w:t>
+      </w:r>
+      <w:r>
+        <w:rPr>
+          <w:rFonts w:cstheme="minorHAnsi"/>
+        </w:rPr>
+        <w:t xml:space="preserve"> 2022</w:t>
       </w:r>
     </w:p>
     <w:p>
@@ -1504,7 +1653,19 @@
           <w:rFonts w:cstheme="minorHAnsi"/>
         </w:rPr>
         <w:tab/>
-        <w:t>May 2018 – Dec. 2019</w:t>
+        <w:t xml:space="preserve">May 2018 – </w:t>
+      </w:r>
+      <w:r>
+        <w:rPr>
+          <w:rFonts w:cstheme="minorHAnsi"/>
+        </w:rPr>
+        <w:t>May</w:t>
+      </w:r>
+      <w:r>
+        <w:rPr>
+          <w:rFonts w:cstheme="minorHAnsi"/>
+        </w:rPr>
+        <w:t xml:space="preserve"> 2019</w:t>
       </w:r>
     </w:p>
     <w:p>
@@ -1587,6 +1748,7 @@
     <w:p>
       <w:pPr>
         <w:pStyle w:val="ListItems"/>
+        <w:spacing w:after="160"/>
       </w:pPr>
       <w:r>
         <w:t>Complete</w:t>
@@ -1597,14 +1759,6 @@
       <w:r>
         <w:t xml:space="preserve"> an accelerated project to port legacy software to new hardware when supply chain constraints threatened key product lines.</w:t>
       </w:r>
-    </w:p>
-    <w:p>
-      <w:pPr>
-        <w:spacing w:after="0"/>
-        <w:rPr>
-          <w:rFonts w:cstheme="minorHAnsi"/>
-        </w:rPr>
-      </w:pPr>
     </w:p>
     <w:p>
       <w:pPr>
@@ -1682,7 +1836,13 @@
         <w:rPr>
           <w:rStyle w:val="Heading3Char"/>
         </w:rPr>
-        <w:t>The Boeing Company</w:t>
+        <w:t>Boein</w:t>
+      </w:r>
+      <w:r>
+        <w:rPr>
+          <w:rStyle w:val="Heading3Char"/>
+        </w:rPr>
+        <w:t>g</w:t>
       </w:r>
       <w:r>
         <w:rPr>
@@ -1755,7 +1915,7 @@
 </file>
 
 <file path=word/endnotes.xml><?xml version="1.0" encoding="utf-8"?>
-<w:endnotes xmlns:wpc="http://schemas.microsoft.com/office/word/2010/wordprocessingCanvas" xmlns:cx="http://schemas.microsoft.com/office/drawing/2014/chartex" xmlns:cx1="http://schemas.microsoft.com/office/drawing/2015/9/8/chartex" xmlns:cx2="http://schemas.microsoft.com/office/drawing/2015/10/21/chartex" xmlns:cx3="http://schemas.microsoft.com/office/drawing/2016/5/9/chartex" xmlns:cx4="http://schemas.microsoft.com/office/drawing/2016/5/10/chartex" xmlns:cx5="http://schemas.microsoft.com/office/drawing/2016/5/11/chartex" xmlns:cx6="http://schemas.microsoft.com/office/drawing/2016/5/12/chartex" xmlns:cx7="http://schemas.microsoft.com/office/drawing/2016/5/13/chartex" xmlns:cx8="http://schemas.microsoft.com/office/drawing/2016/5/14/chartex" xmlns:mc="http://schemas.openxmlformats.org/markup-compatibility/2006" xmlns:aink="http://schemas.microsoft.com/office/drawing/2016/ink" xmlns:am3d="http://schemas.microsoft.com/office/drawing/2017/model3d" xmlns:o="urn:schemas-microsoft-com:office:office" xmlns:oel="http://schemas.microsoft.com/office/2019/extlst" xmlns:r="http://schemas.openxmlformats.org/officeDocument/2006/relationships" xmlns:m="http://schemas.openxmlformats.org/officeDocument/2006/math" xmlns:v="urn:schemas-microsoft-com:vml" xmlns:wp14="http://schemas.microsoft.com/office/word/2010/wordprocessingDrawing" xmlns:wp="http://schemas.openxmlformats.org/drawingml/2006/wordprocessingDrawing" xmlns:w10="urn:schemas-microsoft-com:office:word" xmlns:w="http://schemas.openxmlformats.org/wordprocessingml/2006/main" xmlns:w14="http://schemas.microsoft.com/office/word/2010/wordml" xmlns:w15="http://schemas.microsoft.com/office/word/2012/wordml" xmlns:w16cex="http://schemas.microsoft.com/office/word/2018/wordml/cex" xmlns:w16cid="http://schemas.microsoft.com/office/word/2016/wordml/cid" xmlns:w16="http://schemas.microsoft.com/office/word/2018/wordml" xmlns:w16sdtdh="http://schemas.microsoft.com/office/word/2020/wordml/sdtdatahash" xmlns:w16se="http://schemas.microsoft.com/office/word/2015/wordml/symex" xmlns:wpg="http://schemas.microsoft.com/office/word/2010/wordprocessingGroup" xmlns:wpi="http://schemas.microsoft.com/office/word/2010/wordprocessingInk" xmlns:wne="http://schemas.microsoft.com/office/word/2006/wordml" xmlns:wps="http://schemas.microsoft.com/office/word/2010/wordprocessingShape" mc:Ignorable="w14 w15 w16se w16cid w16 w16cex w16sdtdh wp14">
+<w:endnotes xmlns:wpc="http://schemas.microsoft.com/office/word/2010/wordprocessingCanvas" xmlns:cx="http://schemas.microsoft.com/office/drawing/2014/chartex" xmlns:cx1="http://schemas.microsoft.com/office/drawing/2015/9/8/chartex" xmlns:cx2="http://schemas.microsoft.com/office/drawing/2015/10/21/chartex" xmlns:cx3="http://schemas.microsoft.com/office/drawing/2016/5/9/chartex" xmlns:cx4="http://schemas.microsoft.com/office/drawing/2016/5/10/chartex" xmlns:cx5="http://schemas.microsoft.com/office/drawing/2016/5/11/chartex" xmlns:cx6="http://schemas.microsoft.com/office/drawing/2016/5/12/chartex" xmlns:cx7="http://schemas.microsoft.com/office/drawing/2016/5/13/chartex" xmlns:cx8="http://schemas.microsoft.com/office/drawing/2016/5/14/chartex" xmlns:mc="http://schemas.openxmlformats.org/markup-compatibility/2006" xmlns:aink="http://schemas.microsoft.com/office/drawing/2016/ink" xmlns:am3d="http://schemas.microsoft.com/office/drawing/2017/model3d" xmlns:o="urn:schemas-microsoft-com:office:office" xmlns:oel="http://schemas.microsoft.com/office/2019/extlst" xmlns:r="http://schemas.openxmlformats.org/officeDocument/2006/relationships" xmlns:m="http://schemas.openxmlformats.org/officeDocument/2006/math" xmlns:v="urn:schemas-microsoft-com:vml" xmlns:wp14="http://schemas.microsoft.com/office/word/2010/wordprocessingDrawing" xmlns:wp="http://schemas.openxmlformats.org/drawingml/2006/wordprocessingDrawing" xmlns:w10="urn:schemas-microsoft-com:office:word" xmlns:w="http://schemas.openxmlformats.org/wordprocessingml/2006/main" xmlns:w14="http://schemas.microsoft.com/office/word/2010/wordml" xmlns:w15="http://schemas.microsoft.com/office/word/2012/wordml" xmlns:w16cex="http://schemas.microsoft.com/office/word/2018/wordml/cex" xmlns:w16cid="http://schemas.microsoft.com/office/word/2016/wordml/cid" xmlns:w16="http://schemas.microsoft.com/office/word/2018/wordml" xmlns:w16du="http://schemas.microsoft.com/office/word/2023/wordml/word16du" xmlns:w16sdtdh="http://schemas.microsoft.com/office/word/2020/wordml/sdtdatahash" xmlns:w16se="http://schemas.microsoft.com/office/word/2015/wordml/symex" xmlns:wpg="http://schemas.microsoft.com/office/word/2010/wordprocessingGroup" xmlns:wpi="http://schemas.microsoft.com/office/word/2010/wordprocessingInk" xmlns:wne="http://schemas.microsoft.com/office/word/2006/wordml" xmlns:wps="http://schemas.microsoft.com/office/word/2010/wordprocessingShape" mc:Ignorable="w14 w15 w16se w16cid w16 w16cex w16sdtdh w16du wp14">
   <w:endnote w:type="separator" w:id="-1">
     <w:p>
       <w:pPr>
@@ -1780,7 +1940,7 @@
 </file>
 
 <file path=word/footnotes.xml><?xml version="1.0" encoding="utf-8"?>
-<w:footnotes xmlns:wpc="http://schemas.microsoft.com/office/word/2010/wordprocessingCanvas" xmlns:cx="http://schemas.microsoft.com/office/drawing/2014/chartex" xmlns:cx1="http://schemas.microsoft.com/office/drawing/2015/9/8/chartex" xmlns:cx2="http://schemas.microsoft.com/office/drawing/2015/10/21/chartex" xmlns:cx3="http://schemas.microsoft.com/office/drawing/2016/5/9/chartex" xmlns:cx4="http://schemas.microsoft.com/office/drawing/2016/5/10/chartex" xmlns:cx5="http://schemas.microsoft.com/office/drawing/2016/5/11/chartex" xmlns:cx6="http://schemas.microsoft.com/office/drawing/2016/5/12/chartex" xmlns:cx7="http://schemas.microsoft.com/office/drawing/2016/5/13/chartex" xmlns:cx8="http://schemas.microsoft.com/office/drawing/2016/5/14/chartex" xmlns:mc="http://schemas.openxmlformats.org/markup-compatibility/2006" xmlns:aink="http://schemas.microsoft.com/office/drawing/2016/ink" xmlns:am3d="http://schemas.microsoft.com/office/drawing/2017/model3d" xmlns:o="urn:schemas-microsoft-com:office:office" xmlns:oel="http://schemas.microsoft.com/office/2019/extlst" xmlns:r="http://schemas.openxmlformats.org/officeDocument/2006/relationships" xmlns:m="http://schemas.openxmlformats.org/officeDocument/2006/math" xmlns:v="urn:schemas-microsoft-com:vml" xmlns:wp14="http://schemas.microsoft.com/office/word/2010/wordprocessingDrawing" xmlns:wp="http://schemas.openxmlformats.org/drawingml/2006/wordprocessingDrawing" xmlns:w10="urn:schemas-microsoft-com:office:word" xmlns:w="http://schemas.openxmlformats.org/wordprocessingml/2006/main" xmlns:w14="http://schemas.microsoft.com/office/word/2010/wordml" xmlns:w15="http://schemas.microsoft.com/office/word/2012/wordml" xmlns:w16cex="http://schemas.microsoft.com/office/word/2018/wordml/cex" xmlns:w16cid="http://schemas.microsoft.com/office/word/2016/wordml/cid" xmlns:w16="http://schemas.microsoft.com/office/word/2018/wordml" xmlns:w16sdtdh="http://schemas.microsoft.com/office/word/2020/wordml/sdtdatahash" xmlns:w16se="http://schemas.microsoft.com/office/word/2015/wordml/symex" xmlns:wpg="http://schemas.microsoft.com/office/word/2010/wordprocessingGroup" xmlns:wpi="http://schemas.microsoft.com/office/word/2010/wordprocessingInk" xmlns:wne="http://schemas.microsoft.com/office/word/2006/wordml" xmlns:wps="http://schemas.microsoft.com/office/word/2010/wordprocessingShape" mc:Ignorable="w14 w15 w16se w16cid w16 w16cex w16sdtdh wp14">
+<w:footnotes xmlns:wpc="http://schemas.microsoft.com/office/word/2010/wordprocessingCanvas" xmlns:cx="http://schemas.microsoft.com/office/drawing/2014/chartex" xmlns:cx1="http://schemas.microsoft.com/office/drawing/2015/9/8/chartex" xmlns:cx2="http://schemas.microsoft.com/office/drawing/2015/10/21/chartex" xmlns:cx3="http://schemas.microsoft.com/office/drawing/2016/5/9/chartex" xmlns:cx4="http://schemas.microsoft.com/office/drawing/2016/5/10/chartex" xmlns:cx5="http://schemas.microsoft.com/office/drawing/2016/5/11/chartex" xmlns:cx6="http://schemas.microsoft.com/office/drawing/2016/5/12/chartex" xmlns:cx7="http://schemas.microsoft.com/office/drawing/2016/5/13/chartex" xmlns:cx8="http://schemas.microsoft.com/office/drawing/2016/5/14/chartex" xmlns:mc="http://schemas.openxmlformats.org/markup-compatibility/2006" xmlns:aink="http://schemas.microsoft.com/office/drawing/2016/ink" xmlns:am3d="http://schemas.microsoft.com/office/drawing/2017/model3d" xmlns:o="urn:schemas-microsoft-com:office:office" xmlns:oel="http://schemas.microsoft.com/office/2019/extlst" xmlns:r="http://schemas.openxmlformats.org/officeDocument/2006/relationships" xmlns:m="http://schemas.openxmlformats.org/officeDocument/2006/math" xmlns:v="urn:schemas-microsoft-com:vml" xmlns:wp14="http://schemas.microsoft.com/office/word/2010/wordprocessingDrawing" xmlns:wp="http://schemas.openxmlformats.org/drawingml/2006/wordprocessingDrawing" xmlns:w10="urn:schemas-microsoft-com:office:word" xmlns:w="http://schemas.openxmlformats.org/wordprocessingml/2006/main" xmlns:w14="http://schemas.microsoft.com/office/word/2010/wordml" xmlns:w15="http://schemas.microsoft.com/office/word/2012/wordml" xmlns:w16cex="http://schemas.microsoft.com/office/word/2018/wordml/cex" xmlns:w16cid="http://schemas.microsoft.com/office/word/2016/wordml/cid" xmlns:w16="http://schemas.microsoft.com/office/word/2018/wordml" xmlns:w16du="http://schemas.microsoft.com/office/word/2023/wordml/word16du" xmlns:w16sdtdh="http://schemas.microsoft.com/office/word/2020/wordml/sdtdatahash" xmlns:w16se="http://schemas.microsoft.com/office/word/2015/wordml/symex" xmlns:wpg="http://schemas.microsoft.com/office/word/2010/wordprocessingGroup" xmlns:wpi="http://schemas.microsoft.com/office/word/2010/wordprocessingInk" xmlns:wne="http://schemas.microsoft.com/office/word/2006/wordml" xmlns:wps="http://schemas.microsoft.com/office/word/2010/wordprocessingShape" mc:Ignorable="w14 w15 w16se w16cid w16 w16cex w16sdtdh w16du wp14">
   <w:footnote w:type="separator" w:id="-1">
     <w:p>
       <w:pPr>
@@ -1805,7 +1965,7 @@
 </file>
 
 <file path=word/header1.xml><?xml version="1.0" encoding="utf-8"?>
-<w:hdr xmlns:wpc="http://schemas.microsoft.com/office/word/2010/wordprocessingCanvas" xmlns:cx="http://schemas.microsoft.com/office/drawing/2014/chartex" xmlns:cx1="http://schemas.microsoft.com/office/drawing/2015/9/8/chartex" xmlns:cx2="http://schemas.microsoft.com/office/drawing/2015/10/21/chartex" xmlns:cx3="http://schemas.microsoft.com/office/drawing/2016/5/9/chartex" xmlns:cx4="http://schemas.microsoft.com/office/drawing/2016/5/10/chartex" xmlns:cx5="http://schemas.microsoft.com/office/drawing/2016/5/11/chartex" xmlns:cx6="http://schemas.microsoft.com/office/drawing/2016/5/12/chartex" xmlns:cx7="http://schemas.microsoft.com/office/drawing/2016/5/13/chartex" xmlns:cx8="http://schemas.microsoft.com/office/drawing/2016/5/14/chartex" xmlns:mc="http://schemas.openxmlformats.org/markup-compatibility/2006" xmlns:aink="http://schemas.microsoft.com/office/drawing/2016/ink" xmlns:am3d="http://schemas.microsoft.com/office/drawing/2017/model3d" xmlns:o="urn:schemas-microsoft-com:office:office" xmlns:oel="http://schemas.microsoft.com/office/2019/extlst" xmlns:r="http://schemas.openxmlformats.org/officeDocument/2006/relationships" xmlns:m="http://schemas.openxmlformats.org/officeDocument/2006/math" xmlns:v="urn:schemas-microsoft-com:vml" xmlns:wp14="http://schemas.microsoft.com/office/word/2010/wordprocessingDrawing" xmlns:wp="http://schemas.openxmlformats.org/drawingml/2006/wordprocessingDrawing" xmlns:w10="urn:schemas-microsoft-com:office:word" xmlns:w="http://schemas.openxmlformats.org/wordprocessingml/2006/main" xmlns:w14="http://schemas.microsoft.com/office/word/2010/wordml" xmlns:w15="http://schemas.microsoft.com/office/word/2012/wordml" xmlns:w16cex="http://schemas.microsoft.com/office/word/2018/wordml/cex" xmlns:w16cid="http://schemas.microsoft.com/office/word/2016/wordml/cid" xmlns:w16="http://schemas.microsoft.com/office/word/2018/wordml" xmlns:w16sdtdh="http://schemas.microsoft.com/office/word/2020/wordml/sdtdatahash" xmlns:w16se="http://schemas.microsoft.com/office/word/2015/wordml/symex" xmlns:wpg="http://schemas.microsoft.com/office/word/2010/wordprocessingGroup" xmlns:wpi="http://schemas.microsoft.com/office/word/2010/wordprocessingInk" xmlns:wne="http://schemas.microsoft.com/office/word/2006/wordml" xmlns:wps="http://schemas.microsoft.com/office/word/2010/wordprocessingShape" mc:Ignorable="w14 w15 w16se w16cid w16 w16cex w16sdtdh wp14">
+<w:hdr xmlns:wpc="http://schemas.microsoft.com/office/word/2010/wordprocessingCanvas" xmlns:cx="http://schemas.microsoft.com/office/drawing/2014/chartex" xmlns:cx1="http://schemas.microsoft.com/office/drawing/2015/9/8/chartex" xmlns:cx2="http://schemas.microsoft.com/office/drawing/2015/10/21/chartex" xmlns:cx3="http://schemas.microsoft.com/office/drawing/2016/5/9/chartex" xmlns:cx4="http://schemas.microsoft.com/office/drawing/2016/5/10/chartex" xmlns:cx5="http://schemas.microsoft.com/office/drawing/2016/5/11/chartex" xmlns:cx6="http://schemas.microsoft.com/office/drawing/2016/5/12/chartex" xmlns:cx7="http://schemas.microsoft.com/office/drawing/2016/5/13/chartex" xmlns:cx8="http://schemas.microsoft.com/office/drawing/2016/5/14/chartex" xmlns:mc="http://schemas.openxmlformats.org/markup-compatibility/2006" xmlns:aink="http://schemas.microsoft.com/office/drawing/2016/ink" xmlns:am3d="http://schemas.microsoft.com/office/drawing/2017/model3d" xmlns:o="urn:schemas-microsoft-com:office:office" xmlns:oel="http://schemas.microsoft.com/office/2019/extlst" xmlns:r="http://schemas.openxmlformats.org/officeDocument/2006/relationships" xmlns:m="http://schemas.openxmlformats.org/officeDocument/2006/math" xmlns:v="urn:schemas-microsoft-com:vml" xmlns:wp14="http://schemas.microsoft.com/office/word/2010/wordprocessingDrawing" xmlns:wp="http://schemas.openxmlformats.org/drawingml/2006/wordprocessingDrawing" xmlns:w10="urn:schemas-microsoft-com:office:word" xmlns:w="http://schemas.openxmlformats.org/wordprocessingml/2006/main" xmlns:w14="http://schemas.microsoft.com/office/word/2010/wordml" xmlns:w15="http://schemas.microsoft.com/office/word/2012/wordml" xmlns:w16cex="http://schemas.microsoft.com/office/word/2018/wordml/cex" xmlns:w16cid="http://schemas.microsoft.com/office/word/2016/wordml/cid" xmlns:w16="http://schemas.microsoft.com/office/word/2018/wordml" xmlns:w16du="http://schemas.microsoft.com/office/word/2023/wordml/word16du" xmlns:w16sdtdh="http://schemas.microsoft.com/office/word/2020/wordml/sdtdatahash" xmlns:w16se="http://schemas.microsoft.com/office/word/2015/wordml/symex" xmlns:wpg="http://schemas.microsoft.com/office/word/2010/wordprocessingGroup" xmlns:wpi="http://schemas.microsoft.com/office/word/2010/wordprocessingInk" xmlns:wne="http://schemas.microsoft.com/office/word/2006/wordml" xmlns:wps="http://schemas.microsoft.com/office/word/2010/wordprocessingShape" mc:Ignorable="w14 w15 w16se w16cid w16 w16cex w16sdtdh w16du wp14">
   <w:p>
     <w:pPr>
       <w:pStyle w:val="Heading1"/>
@@ -1836,14 +1996,14 @@
         <w:sz w:val="28"/>
         <w:szCs w:val="28"/>
       </w:rPr>
-      <w:t>Embedded Software Engineer</w:t>
+      <w:t>Software Engineer</w:t>
     </w:r>
   </w:p>
 </w:hdr>
 </file>
 
 <file path=word/numbering.xml><?xml version="1.0" encoding="utf-8"?>
-<w:numbering xmlns:wpc="http://schemas.microsoft.com/office/word/2010/wordprocessingCanvas" xmlns:cx="http://schemas.microsoft.com/office/drawing/2014/chartex" xmlns:cx1="http://schemas.microsoft.com/office/drawing/2015/9/8/chartex" xmlns:cx2="http://schemas.microsoft.com/office/drawing/2015/10/21/chartex" xmlns:cx3="http://schemas.microsoft.com/office/drawing/2016/5/9/chartex" xmlns:cx4="http://schemas.microsoft.com/office/drawing/2016/5/10/chartex" xmlns:cx5="http://schemas.microsoft.com/office/drawing/2016/5/11/chartex" xmlns:cx6="http://schemas.microsoft.com/office/drawing/2016/5/12/chartex" xmlns:cx7="http://schemas.microsoft.com/office/drawing/2016/5/13/chartex" xmlns:cx8="http://schemas.microsoft.com/office/drawing/2016/5/14/chartex" xmlns:mc="http://schemas.openxmlformats.org/markup-compatibility/2006" xmlns:aink="http://schemas.microsoft.com/office/drawing/2016/ink" xmlns:am3d="http://schemas.microsoft.com/office/drawing/2017/model3d" xmlns:o="urn:schemas-microsoft-com:office:office" xmlns:oel="http://schemas.microsoft.com/office/2019/extlst" xmlns:r="http://schemas.openxmlformats.org/officeDocument/2006/relationships" xmlns:m="http://schemas.openxmlformats.org/officeDocument/2006/math" xmlns:v="urn:schemas-microsoft-com:vml" xmlns:wp14="http://schemas.microsoft.com/office/word/2010/wordprocessingDrawing" xmlns:wp="http://schemas.openxmlformats.org/drawingml/2006/wordprocessingDrawing" xmlns:w10="urn:schemas-microsoft-com:office:word" xmlns:w="http://schemas.openxmlformats.org/wordprocessingml/2006/main" xmlns:w14="http://schemas.microsoft.com/office/word/2010/wordml" xmlns:w15="http://schemas.microsoft.com/office/word/2012/wordml" xmlns:w16cex="http://schemas.microsoft.com/office/word/2018/wordml/cex" xmlns:w16cid="http://schemas.microsoft.com/office/word/2016/wordml/cid" xmlns:w16="http://schemas.microsoft.com/office/word/2018/wordml" xmlns:w16sdtdh="http://schemas.microsoft.com/office/word/2020/wordml/sdtdatahash" xmlns:w16se="http://schemas.microsoft.com/office/word/2015/wordml/symex" xmlns:wpg="http://schemas.microsoft.com/office/word/2010/wordprocessingGroup" xmlns:wpi="http://schemas.microsoft.com/office/word/2010/wordprocessingInk" xmlns:wne="http://schemas.microsoft.com/office/word/2006/wordml" xmlns:wps="http://schemas.microsoft.com/office/word/2010/wordprocessingShape" mc:Ignorable="w14 w15 w16se w16cid w16 w16cex w16sdtdh wp14">
+<w:numbering xmlns:wpc="http://schemas.microsoft.com/office/word/2010/wordprocessingCanvas" xmlns:cx="http://schemas.microsoft.com/office/drawing/2014/chartex" xmlns:cx1="http://schemas.microsoft.com/office/drawing/2015/9/8/chartex" xmlns:cx2="http://schemas.microsoft.com/office/drawing/2015/10/21/chartex" xmlns:cx3="http://schemas.microsoft.com/office/drawing/2016/5/9/chartex" xmlns:cx4="http://schemas.microsoft.com/office/drawing/2016/5/10/chartex" xmlns:cx5="http://schemas.microsoft.com/office/drawing/2016/5/11/chartex" xmlns:cx6="http://schemas.microsoft.com/office/drawing/2016/5/12/chartex" xmlns:cx7="http://schemas.microsoft.com/office/drawing/2016/5/13/chartex" xmlns:cx8="http://schemas.microsoft.com/office/drawing/2016/5/14/chartex" xmlns:mc="http://schemas.openxmlformats.org/markup-compatibility/2006" xmlns:aink="http://schemas.microsoft.com/office/drawing/2016/ink" xmlns:am3d="http://schemas.microsoft.com/office/drawing/2017/model3d" xmlns:o="urn:schemas-microsoft-com:office:office" xmlns:oel="http://schemas.microsoft.com/office/2019/extlst" xmlns:r="http://schemas.openxmlformats.org/officeDocument/2006/relationships" xmlns:m="http://schemas.openxmlformats.org/officeDocument/2006/math" xmlns:v="urn:schemas-microsoft-com:vml" xmlns:wp14="http://schemas.microsoft.com/office/word/2010/wordprocessingDrawing" xmlns:wp="http://schemas.openxmlformats.org/drawingml/2006/wordprocessingDrawing" xmlns:w10="urn:schemas-microsoft-com:office:word" xmlns:w="http://schemas.openxmlformats.org/wordprocessingml/2006/main" xmlns:w14="http://schemas.microsoft.com/office/word/2010/wordml" xmlns:w15="http://schemas.microsoft.com/office/word/2012/wordml" xmlns:w16cex="http://schemas.microsoft.com/office/word/2018/wordml/cex" xmlns:w16cid="http://schemas.microsoft.com/office/word/2016/wordml/cid" xmlns:w16="http://schemas.microsoft.com/office/word/2018/wordml" xmlns:w16du="http://schemas.microsoft.com/office/word/2023/wordml/word16du" xmlns:w16sdtdh="http://schemas.microsoft.com/office/word/2020/wordml/sdtdatahash" xmlns:w16se="http://schemas.microsoft.com/office/word/2015/wordml/symex" xmlns:wpg="http://schemas.microsoft.com/office/word/2010/wordprocessingGroup" xmlns:wpi="http://schemas.microsoft.com/office/word/2010/wordprocessingInk" xmlns:wne="http://schemas.microsoft.com/office/word/2006/wordml" xmlns:wps="http://schemas.microsoft.com/office/word/2010/wordprocessingShape" mc:Ignorable="w14 w15 w16se w16cid w16 w16cex w16sdtdh w16du wp14">
   <w:abstractNum w:abstractNumId="0" w15:restartNumberingAfterBreak="0">
     <w:nsid w:val="0ABB51F5"/>
     <w:multiLevelType w:val="hybridMultilevel"/>
@@ -2689,7 +2849,7 @@
 </file>
 
 <file path=word/styles.xml><?xml version="1.0" encoding="utf-8"?>
-<w:styles xmlns:mc="http://schemas.openxmlformats.org/markup-compatibility/2006" xmlns:r="http://schemas.openxmlformats.org/officeDocument/2006/relationships" xmlns:w="http://schemas.openxmlformats.org/wordprocessingml/2006/main" xmlns:w14="http://schemas.microsoft.com/office/word/2010/wordml" xmlns:w15="http://schemas.microsoft.com/office/word/2012/wordml" xmlns:w16cex="http://schemas.microsoft.com/office/word/2018/wordml/cex" xmlns:w16cid="http://schemas.microsoft.com/office/word/2016/wordml/cid" xmlns:w16="http://schemas.microsoft.com/office/word/2018/wordml" xmlns:w16sdtdh="http://schemas.microsoft.com/office/word/2020/wordml/sdtdatahash" xmlns:w16se="http://schemas.microsoft.com/office/word/2015/wordml/symex" mc:Ignorable="w14 w15 w16se w16cid w16 w16cex w16sdtdh">
+<w:styles xmlns:mc="http://schemas.openxmlformats.org/markup-compatibility/2006" xmlns:r="http://schemas.openxmlformats.org/officeDocument/2006/relationships" xmlns:w="http://schemas.openxmlformats.org/wordprocessingml/2006/main" xmlns:w14="http://schemas.microsoft.com/office/word/2010/wordml" xmlns:w15="http://schemas.microsoft.com/office/word/2012/wordml" xmlns:w16cex="http://schemas.microsoft.com/office/word/2018/wordml/cex" xmlns:w16cid="http://schemas.microsoft.com/office/word/2016/wordml/cid" xmlns:w16="http://schemas.microsoft.com/office/word/2018/wordml" xmlns:w16du="http://schemas.microsoft.com/office/word/2023/wordml/word16du" xmlns:w16sdtdh="http://schemas.microsoft.com/office/word/2020/wordml/sdtdatahash" xmlns:w16se="http://schemas.microsoft.com/office/word/2015/wordml/symex" mc:Ignorable="w14 w15 w16se w16cid w16 w16cex w16sdtdh w16du">
   <w:docDefaults>
     <w:rPrDefault>
       <w:rPr>

</xml_diff>